<commit_message>
updating cv and vitae - now single page
</commit_message>
<xml_diff>
--- a/cv.docx
+++ b/cv.docx
@@ -1,153 +1,21 @@
 
 <file path=word/document.xml><?xml version="1.0" encoding="utf-8"?>
-<w:document xmlns:wpc="http://schemas.microsoft.com/office/word/2010/wordprocessingCanvas" xmlns:cx="http://schemas.microsoft.com/office/drawing/2014/chartex" xmlns:cx1="http://schemas.microsoft.com/office/drawing/2015/9/8/chartex" xmlns:cx2="http://schemas.microsoft.com/office/drawing/2015/10/21/chartex" xmlns:cx3="http://schemas.microsoft.com/office/drawing/2016/5/9/chartex" xmlns:cx4="http://schemas.microsoft.com/office/drawing/2016/5/10/chartex" xmlns:cx5="http://schemas.microsoft.com/office/drawing/2016/5/11/chartex" xmlns:cx6="http://schemas.microsoft.com/office/drawing/2016/5/12/chartex" xmlns:cx7="http://schemas.microsoft.com/office/drawing/2016/5/13/chartex" xmlns:cx8="http://schemas.microsoft.com/office/drawing/2016/5/14/chartex" xmlns:mc="http://schemas.openxmlformats.org/markup-compatibility/2006" xmlns:aink="http://schemas.microsoft.com/office/drawing/2016/ink" xmlns:am3d="http://schemas.microsoft.com/office/drawing/2017/model3d" xmlns:o="urn:schemas-microsoft-com:office:office" xmlns:oel="http://schemas.microsoft.com/office/2019/extlst" xmlns:r="http://schemas.openxmlformats.org/officeDocument/2006/relationships" xmlns:m="http://schemas.openxmlformats.org/officeDocument/2006/math" xmlns:v="urn:schemas-microsoft-com:vml" xmlns:wp14="http://schemas.microsoft.com/office/word/2010/wordprocessingDrawing" xmlns:wp="http://schemas.openxmlformats.org/drawingml/2006/wordprocessingDrawing" xmlns:w10="urn:schemas-microsoft-com:office:word" xmlns:w="http://schemas.openxmlformats.org/wordprocessingml/2006/main" xmlns:w14="http://schemas.microsoft.com/office/word/2010/wordml" xmlns:w15="http://schemas.microsoft.com/office/word/2012/wordml" xmlns:w16cex="http://schemas.microsoft.com/office/word/2018/wordml/cex" xmlns:w16cid="http://schemas.microsoft.com/office/word/2016/wordml/cid" xmlns:w16="http://schemas.microsoft.com/office/word/2018/wordml" xmlns:w16sdtdh="http://schemas.microsoft.com/office/word/2020/wordml/sdtdatahash" xmlns:w16se="http://schemas.microsoft.com/office/word/2015/wordml/symex" xmlns:wpg="http://schemas.microsoft.com/office/word/2010/wordprocessingGroup" xmlns:wpi="http://schemas.microsoft.com/office/word/2010/wordprocessingInk" xmlns:wne="http://schemas.microsoft.com/office/word/2006/wordml" xmlns:wps="http://schemas.microsoft.com/office/word/2010/wordprocessingShape" mc:Ignorable="w14 w15 w16se w16cid w16 w16cex w16sdtdh wp14">
+<w:document xmlns:wpc="http://schemas.microsoft.com/office/word/2010/wordprocessingCanvas" xmlns:cx="http://schemas.microsoft.com/office/drawing/2014/chartex" xmlns:cx1="http://schemas.microsoft.com/office/drawing/2015/9/8/chartex" xmlns:cx2="http://schemas.microsoft.com/office/drawing/2015/10/21/chartex" xmlns:cx3="http://schemas.microsoft.com/office/drawing/2016/5/9/chartex" xmlns:cx4="http://schemas.microsoft.com/office/drawing/2016/5/10/chartex" xmlns:cx5="http://schemas.microsoft.com/office/drawing/2016/5/11/chartex" xmlns:cx6="http://schemas.microsoft.com/office/drawing/2016/5/12/chartex" xmlns:cx7="http://schemas.microsoft.com/office/drawing/2016/5/13/chartex" xmlns:cx8="http://schemas.microsoft.com/office/drawing/2016/5/14/chartex" xmlns:mc="http://schemas.openxmlformats.org/markup-compatibility/2006" xmlns:aink="http://schemas.microsoft.com/office/drawing/2016/ink" xmlns:am3d="http://schemas.microsoft.com/office/drawing/2017/model3d" xmlns:o="urn:schemas-microsoft-com:office:office" xmlns:oel="http://schemas.microsoft.com/office/2019/extlst" xmlns:r="http://schemas.openxmlformats.org/officeDocument/2006/relationships" xmlns:m="http://schemas.openxmlformats.org/officeDocument/2006/math" xmlns:v="urn:schemas-microsoft-com:vml" xmlns:wp14="http://schemas.microsoft.com/office/word/2010/wordprocessingDrawing" xmlns:wp="http://schemas.openxmlformats.org/drawingml/2006/wordprocessingDrawing" xmlns:w10="urn:schemas-microsoft-com:office:word" xmlns:w="http://schemas.openxmlformats.org/wordprocessingml/2006/main" xmlns:w14="http://schemas.microsoft.com/office/word/2010/wordml" xmlns:w15="http://schemas.microsoft.com/office/word/2012/wordml" xmlns:w16cex="http://schemas.microsoft.com/office/word/2018/wordml/cex" xmlns:w16cid="http://schemas.microsoft.com/office/word/2016/wordml/cid" xmlns:w16="http://schemas.microsoft.com/office/word/2018/wordml" xmlns:w16du="http://schemas.microsoft.com/office/word/2023/wordml/word16du" xmlns:w16sdtdh="http://schemas.microsoft.com/office/word/2020/wordml/sdtdatahash" xmlns:w16se="http://schemas.microsoft.com/office/word/2015/wordml/symex" xmlns:wpg="http://schemas.microsoft.com/office/word/2010/wordprocessingGroup" xmlns:wpi="http://schemas.microsoft.com/office/word/2010/wordprocessingInk" xmlns:wne="http://schemas.microsoft.com/office/word/2006/wordml" xmlns:wps="http://schemas.microsoft.com/office/word/2010/wordprocessingShape" mc:Ignorable="w14 w15 w16se w16cid w16 w16cex w16sdtdh w16du wp14">
   <w:body>
     <w:p>
       <w:pPr>
         <w:pStyle w:val="Heading1"/>
-        <w:spacing w:before="0"/>
-        <w:rPr>
-          <w:lang w:val="pt-BR"/>
-        </w:rPr>
-      </w:pPr>
-      <w:r>
-        <w:rPr>
-          <w:lang w:val="pt-BR"/>
-        </w:rPr>
-        <w:t>Henrique Aparecido Laureano</w:t>
+        <w:spacing w:before="0" w:after="120"/>
+      </w:pPr>
+      <w:r>
+        <w:t>Henrique Laureano</w:t>
       </w:r>
     </w:p>
     <w:p>
       <w:pPr>
-        <w:rPr>
-          <w:lang w:val="pt-BR"/>
-        </w:rPr>
-      </w:pPr>
-    </w:p>
-    <w:p>
-      <w:pPr>
-        <w:rPr>
-          <w:lang w:val="pt-BR"/>
-        </w:rPr>
-      </w:pPr>
-      <w:r>
-        <w:rPr>
-          <w:lang w:val="pt-BR"/>
-        </w:rPr>
-        <w:t xml:space="preserve">Brazilian, </w:t>
-      </w:r>
-      <w:r>
-        <w:rPr>
-          <w:lang w:val="pt-BR"/>
-        </w:rPr>
-        <w:t>30</w:t>
-      </w:r>
-      <w:r>
-        <w:rPr>
-          <w:lang w:val="pt-BR"/>
-        </w:rPr>
-        <w:t xml:space="preserve"> y/o, </w:t>
-      </w:r>
-      <w:r>
-        <w:rPr>
-          <w:lang w:val="pt-BR"/>
-        </w:rPr>
-        <w:t>married</w:t>
-      </w:r>
-    </w:p>
-    <w:p>
-      <w:pPr>
         <w:spacing w:after="0"/>
       </w:pPr>
-      <w:r>
-        <w:t>Statistician</w:t>
-      </w:r>
-      <w:r>
-        <w:t xml:space="preserve"> and</w:t>
-      </w:r>
-      <w:r>
-        <w:t xml:space="preserve"> Data Scientist</w:t>
-      </w:r>
-      <w:r>
-        <w:t xml:space="preserve"> w/ a Masters in Statistics and Numerical Methods in Engineering</w:t>
-      </w:r>
-      <w:r>
-        <w:t xml:space="preserve"> </w:t>
-      </w:r>
-    </w:p>
-    <w:p/>
-    <w:p>
-      <w:pPr>
-        <w:spacing w:after="0"/>
-        <w:jc w:val="right"/>
-        <w:rPr>
-          <w:lang w:val="pt-BR"/>
-        </w:rPr>
-      </w:pPr>
-      <w:r>
-        <w:rPr>
-          <w:lang w:val="pt-BR"/>
-        </w:rPr>
-        <w:t xml:space="preserve">Residence: </w:t>
-      </w:r>
-      <w:r>
-        <w:rPr>
-          <w:lang w:val="pt-BR"/>
-        </w:rPr>
-        <w:t>Curitiba-PR,</w:t>
-      </w:r>
-      <w:r>
-        <w:rPr>
-          <w:lang w:val="pt-BR"/>
-        </w:rPr>
-        <w:t xml:space="preserve"> Brazil</w:t>
-      </w:r>
-    </w:p>
-    <w:p>
-      <w:pPr>
-        <w:spacing w:after="0"/>
-        <w:jc w:val="right"/>
-        <w:rPr>
-          <w:lang w:val="pt-BR"/>
-        </w:rPr>
-      </w:pPr>
-      <w:r>
-        <w:rPr>
-          <w:lang w:val="pt-BR"/>
-        </w:rPr>
-        <w:t>URL</w:t>
-      </w:r>
-      <w:r>
-        <w:rPr>
-          <w:lang w:val="pt-BR"/>
-        </w:rPr>
-        <w:t>/Portfolio</w:t>
-      </w:r>
-      <w:r>
-        <w:rPr>
-          <w:lang w:val="pt-BR"/>
-        </w:rPr>
-        <w:t xml:space="preserve">: </w:t>
-      </w:r>
       <w:hyperlink r:id="rId8" w:history="1">
-        <w:r>
-          <w:rPr>
-            <w:rStyle w:val="Hyperlink"/>
-            <w:lang w:val="pt-BR"/>
-          </w:rPr>
-          <w:t>https://henriquelaureano.github.io</w:t>
-        </w:r>
-      </w:hyperlink>
-    </w:p>
-    <w:p>
-      <w:pPr>
-        <w:spacing w:after="0"/>
-        <w:jc w:val="right"/>
-      </w:pPr>
-      <w:r>
-        <w:t xml:space="preserve">LinkedIn: </w:t>
-      </w:r>
-      <w:hyperlink r:id="rId9" w:history="1">
         <w:r>
           <w:rPr>
             <w:rStyle w:val="Hyperlink"/>
@@ -155,66 +23,54 @@
           <w:t>https://www.linkedin.com/in/henrique-laureano-025328179</w:t>
         </w:r>
       </w:hyperlink>
-    </w:p>
-    <w:p>
-      <w:pPr>
-        <w:spacing w:after="0"/>
-        <w:jc w:val="right"/>
-        <w:sectPr>
-          <w:headerReference w:type="even" r:id="rId10"/>
-          <w:headerReference w:type="default" r:id="rId11"/>
-          <w:footerReference w:type="even" r:id="rId12"/>
-          <w:footerReference w:type="default" r:id="rId13"/>
-          <w:headerReference w:type="first" r:id="rId14"/>
-          <w:footerReference w:type="first" r:id="rId15"/>
-          <w:pgSz w:w="12240" w:h="15840"/>
-          <w:pgMar w:top="960" w:right="960" w:bottom="960" w:left="960" w:header="720" w:footer="720" w:gutter="0"/>
-          <w:cols w:num="2" w:space="720"/>
-          <w:docGrid w:linePitch="360"/>
-        </w:sectPr>
-      </w:pPr>
-      <w:r>
-        <w:t xml:space="preserve">Email: </w:t>
-      </w:r>
-      <w:hyperlink r:id="rId16" w:history="1">
+      <w:r>
+        <w:t xml:space="preserve"> | </w:t>
+      </w:r>
+      <w:hyperlink r:id="rId9" w:history="1">
         <w:r>
           <w:rPr>
             <w:rStyle w:val="Hyperlink"/>
           </w:rPr>
-          <w:t>henriqueaparecidolaureano@gmail.com</w:t>
+          <w:t>https://henriquelaureano.github.io</w:t>
         </w:r>
       </w:hyperlink>
     </w:p>
     <w:p>
       <w:pPr>
-        <w:pStyle w:val="Heading2"/>
-        <w:spacing w:before="360" w:after="360"/>
-      </w:pPr>
-      <w:r>
-        <w:t>Professional Experience</w:t>
+        <w:spacing w:after="0"/>
+      </w:pPr>
+      <w:r>
+        <w:t>Senior Financial Data Scientist | (Bio)</w:t>
+      </w:r>
+      <w:r>
+        <w:t>Statistician</w:t>
+      </w:r>
+      <w:r>
+        <w:t xml:space="preserve"> </w:t>
+      </w:r>
+      <w:r>
+        <w:t xml:space="preserve">| MSc in </w:t>
+      </w:r>
+      <w:r>
+        <w:t>Statistics and Numerical Methods in Engineering</w:t>
+      </w:r>
+      <w:r>
+        <w:t xml:space="preserve"> </w:t>
       </w:r>
     </w:p>
     <w:p>
-      <w:r>
-        <w:rPr>
-          <w:bCs/>
-          <w:u w:val="single"/>
-        </w:rPr>
-        <w:t>Oct/</w:t>
-      </w:r>
-      <w:r>
-        <w:rPr>
-          <w:bCs/>
-          <w:u w:val="single"/>
-        </w:rPr>
-        <w:t>2022-Present</w:t>
-      </w:r>
-      <w:r>
-        <w:rPr>
-          <w:b/>
-        </w:rPr>
-        <w:t xml:space="preserve"> </w:t>
-      </w:r>
+      <w:pPr>
+        <w:pStyle w:val="Heading2"/>
+        <w:spacing w:before="240" w:after="240"/>
+      </w:pPr>
+      <w:r>
+        <w:t>Experience</w:t>
+      </w:r>
+    </w:p>
+    <w:p>
+      <w:pPr>
+        <w:spacing w:after="120"/>
+      </w:pPr>
       <w:r>
         <w:rPr>
           <w:b/>
@@ -232,6 +88,27 @@
       <w:r>
         <w:t xml:space="preserve"> – Curitiba-PR, Brazil</w:t>
       </w:r>
+      <w:r>
+        <w:t xml:space="preserve"> </w:t>
+      </w:r>
+      <w:r>
+        <w:tab/>
+        <w:t xml:space="preserve">                                     </w:t>
+      </w:r>
+      <w:proofErr w:type="gramStart"/>
+      <w:r>
+        <w:t xml:space="preserve">   [</w:t>
+      </w:r>
+      <w:proofErr w:type="gramEnd"/>
+      <w:r>
+        <w:t xml:space="preserve">Oct, 2022 </w:t>
+      </w:r>
+      <w:r>
+        <w:t xml:space="preserve">- </w:t>
+      </w:r>
+      <w:r>
+        <w:t>Present]</w:t>
+      </w:r>
     </w:p>
     <w:p>
       <w:pPr>
@@ -240,13 +117,10 @@
         <w:jc w:val="both"/>
       </w:pPr>
       <w:r>
-        <w:t xml:space="preserve">BI &amp; Advanced Analytics CoE, delivering data-driven solutions </w:t>
-      </w:r>
-      <w:r>
-        <w:t>across</w:t>
-      </w:r>
-      <w:r>
-        <w:t xml:space="preserve"> Customer Experience &amp; Services, Marketing, People &amp; Culture, Product &amp; Strategy, Sales, Operations Planning (S&amp;OP), and Business Control. </w:t>
+        <w:t>BI &amp; Advanced Analytics CoE</w:t>
+      </w:r>
+      <w:r>
+        <w:t xml:space="preserve"> under Business Control area.</w:t>
       </w:r>
     </w:p>
     <w:p>
@@ -256,16 +130,27 @@
           <w:ilvl w:val="0"/>
           <w:numId w:val="12"/>
         </w:numPr>
+        <w:spacing w:after="120"/>
       </w:pPr>
       <w:bookmarkStart w:id="0" w:name="_Hlk166327223"/>
       <w:r>
-        <w:t xml:space="preserve">Enhanced forecasting accuracy by more than 10%, reducing errors to under 5% for both short-term (quarterly) and long-term (up to 10 years) volume forecasts of the truck </w:t>
-      </w:r>
-      <w:r>
-        <w:t xml:space="preserve">whole </w:t>
-      </w:r>
-      <w:r>
-        <w:t>market in Chile and Peru.</w:t>
+        <w:t>S</w:t>
+      </w:r>
+      <w:r>
+        <w:t>hort and long-term total market volume forecast for Chile and Peru markets:</w:t>
+      </w:r>
+    </w:p>
+    <w:p>
+      <w:pPr>
+        <w:pStyle w:val="ListParagraph"/>
+        <w:numPr>
+          <w:ilvl w:val="1"/>
+          <w:numId w:val="12"/>
+        </w:numPr>
+        <w:spacing w:after="120"/>
+      </w:pPr>
+      <w:r>
+        <w:t>Enhanced accuracy by more than 10%, reducing errors to under 5%.</w:t>
       </w:r>
     </w:p>
     <w:p>
@@ -275,15 +160,19 @@
           <w:ilvl w:val="0"/>
           <w:numId w:val="12"/>
         </w:numPr>
-      </w:pPr>
-      <w:r>
-        <w:t xml:space="preserve">Achieved significant </w:t>
-      </w:r>
-      <w:r>
-        <w:t xml:space="preserve">(six digits) </w:t>
-      </w:r>
-      <w:r>
-        <w:t>cost reductions in monthly corrective expenses by employing statistical modeling on telemetry data from vehicles under a gold service contract plan.</w:t>
+        <w:spacing w:after="120"/>
+      </w:pPr>
+      <w:r>
+        <w:t>S</w:t>
+      </w:r>
+      <w:r>
+        <w:t xml:space="preserve">ix-digit cost reductions in monthly corrective expenses of service contracts </w:t>
+      </w:r>
+      <w:r>
+        <w:t xml:space="preserve">using </w:t>
+      </w:r>
+      <w:r>
+        <w:t>telemetry data modeling.</w:t>
       </w:r>
     </w:p>
     <w:p>
@@ -293,15 +182,37 @@
           <w:ilvl w:val="0"/>
           <w:numId w:val="12"/>
         </w:numPr>
-      </w:pPr>
-      <w:r>
-        <w:t xml:space="preserve">Developed new visualization tools, metrics, and insights for People &amp; Culture initiatives </w:t>
-      </w:r>
-      <w:r>
-        <w:t>in</w:t>
-      </w:r>
-      <w:r>
-        <w:t xml:space="preserve"> the LAM region.</w:t>
+        <w:spacing w:after="120"/>
+      </w:pPr>
+      <w:r>
+        <w:t>P</w:t>
+      </w:r>
+      <w:r>
+        <w:t xml:space="preserve">rice </w:t>
+      </w:r>
+      <w:r>
+        <w:t xml:space="preserve">optimization </w:t>
+      </w:r>
+      <w:r>
+        <w:t xml:space="preserve">of gold service contracts, resulting in </w:t>
+      </w:r>
+      <w:r>
+        <w:t xml:space="preserve">a </w:t>
+      </w:r>
+      <w:r>
+        <w:t xml:space="preserve">5% increase in sales and </w:t>
+      </w:r>
+      <w:r>
+        <w:t xml:space="preserve">a </w:t>
+      </w:r>
+      <w:r>
+        <w:t xml:space="preserve">10% </w:t>
+      </w:r>
+      <w:r>
+        <w:t xml:space="preserve">churn </w:t>
+      </w:r>
+      <w:r>
+        <w:t>reduction.</w:t>
       </w:r>
     </w:p>
     <w:p>
@@ -311,60 +222,51 @@
           <w:ilvl w:val="0"/>
           <w:numId w:val="12"/>
         </w:numPr>
-      </w:pPr>
-      <w:r>
-        <w:t>Routinely applied advanced analytical techniques, including clustering, price elasticity analysis, churn analysis, hypothesis testing, and statistical/machine learning modeling.</w:t>
+        <w:spacing w:after="120"/>
+      </w:pPr>
+      <w:r>
+        <w:t>S</w:t>
+      </w:r>
+      <w:r>
+        <w:t>elling and administrative (S&amp;A) expenses annual forecast for LATAM HQ:</w:t>
+      </w:r>
+    </w:p>
+    <w:p>
+      <w:pPr>
+        <w:pStyle w:val="ListParagraph"/>
+        <w:numPr>
+          <w:ilvl w:val="1"/>
+          <w:numId w:val="12"/>
+        </w:numPr>
+        <w:spacing w:after="120"/>
+      </w:pPr>
+      <w:r>
+        <w:t xml:space="preserve"> Achieved a 9% cost reduction, totaling seven digits.</w:t>
       </w:r>
     </w:p>
     <w:bookmarkEnd w:id="0"/>
     <w:p>
       <w:pPr>
-        <w:spacing w:before="240"/>
+        <w:spacing w:before="200" w:after="120"/>
         <w:rPr>
           <w:iCs/>
         </w:rPr>
       </w:pPr>
-      <w:r>
-        <w:rPr>
-          <w:bCs/>
-          <w:u w:val="single"/>
-        </w:rPr>
-        <w:t>May/</w:t>
-      </w:r>
-      <w:r>
-        <w:rPr>
-          <w:bCs/>
-          <w:u w:val="single"/>
-        </w:rPr>
-        <w:t>2021-</w:t>
-      </w:r>
-      <w:r>
-        <w:rPr>
-          <w:bCs/>
-          <w:u w:val="single"/>
-        </w:rPr>
-        <w:t>Sep/</w:t>
-      </w:r>
-      <w:r>
-        <w:rPr>
-          <w:bCs/>
-          <w:u w:val="single"/>
-        </w:rPr>
-        <w:t>2022</w:t>
-      </w:r>
-      <w:r>
-        <w:rPr>
-          <w:b/>
-        </w:rPr>
-        <w:t xml:space="preserve"> </w:t>
-      </w:r>
       <w:r>
         <w:rPr>
           <w:b/>
           <w:bCs/>
           <w:i/>
         </w:rPr>
-        <w:t>(Bio)S</w:t>
+        <w:t xml:space="preserve">Senior </w:t>
+      </w:r>
+      <w:r>
+        <w:rPr>
+          <w:b/>
+          <w:bCs/>
+          <w:i/>
+        </w:rPr>
+        <w:t>S</w:t>
       </w:r>
       <w:r>
         <w:rPr>
@@ -384,13 +286,7 @@
         <w:rPr>
           <w:i/>
         </w:rPr>
-        <w:t xml:space="preserve"> </w:t>
-      </w:r>
-      <w:r>
-        <w:rPr>
-          <w:i/>
-        </w:rPr>
-        <w:t>Research Institute</w:t>
+        <w:t xml:space="preserve"> Research Institute</w:t>
       </w:r>
       <w:r>
         <w:rPr>
@@ -398,6 +294,38 @@
         </w:rPr>
         <w:t xml:space="preserve"> – Curitiba-PR, Brazil</w:t>
       </w:r>
+      <w:r>
+        <w:rPr>
+          <w:iCs/>
+        </w:rPr>
+        <w:t xml:space="preserve"> </w:t>
+      </w:r>
+      <w:r>
+        <w:rPr>
+          <w:iCs/>
+        </w:rPr>
+        <w:t xml:space="preserve">               </w:t>
+      </w:r>
+      <w:proofErr w:type="gramStart"/>
+      <w:r>
+        <w:rPr>
+          <w:iCs/>
+        </w:rPr>
+        <w:t xml:space="preserve">   </w:t>
+      </w:r>
+      <w:r>
+        <w:rPr>
+          <w:iCs/>
+        </w:rPr>
+        <w:t>[</w:t>
+      </w:r>
+      <w:proofErr w:type="gramEnd"/>
+      <w:r>
+        <w:rPr>
+          <w:iCs/>
+        </w:rPr>
+        <w:t>May, 2021 – Sep, 2022]</w:t>
+      </w:r>
     </w:p>
     <w:p>
       <w:pPr>
@@ -406,13 +334,44 @@
         <w:jc w:val="both"/>
       </w:pPr>
       <w:r>
-        <w:t xml:space="preserve">Together with the Pequeno Príncipe Hospital - the largest pediatric hospital in Brazil, and the Pequeno Príncipe University, </w:t>
-      </w:r>
-      <w:r>
-        <w:t>comprise</w:t>
-      </w:r>
-      <w:r>
-        <w:t xml:space="preserve"> the Pequeno Príncipe Complex.</w:t>
+        <w:t>T</w:t>
+      </w:r>
+      <w:r>
+        <w:t xml:space="preserve">he research facility of the </w:t>
+      </w:r>
+      <w:r>
+        <w:t>Pequeno Príncipe Hospital</w:t>
+      </w:r>
+      <w:r>
+        <w:t>,</w:t>
+      </w:r>
+      <w:r>
+        <w:t xml:space="preserve"> the largest </w:t>
+      </w:r>
+      <w:r>
+        <w:t xml:space="preserve">exclusively </w:t>
+      </w:r>
+      <w:r>
+        <w:t xml:space="preserve">pediatric hospital in </w:t>
+      </w:r>
+      <w:r>
+        <w:t>LATAM</w:t>
+      </w:r>
+      <w:r>
+        <w:t>.</w:t>
+      </w:r>
+    </w:p>
+    <w:p>
+      <w:pPr>
+        <w:pStyle w:val="ListParagraph"/>
+        <w:numPr>
+          <w:ilvl w:val="0"/>
+          <w:numId w:val="12"/>
+        </w:numPr>
+        <w:spacing w:after="120"/>
+      </w:pPr>
+      <w:r>
+        <w:t>Authored six international scientific publications.</w:t>
       </w:r>
     </w:p>
     <w:p>
@@ -429,7 +388,7 @@
         <w:t>Led d</w:t>
       </w:r>
       <w:r>
-        <w:t>ata visualization, sampling design, and statistical and predictive modeling</w:t>
+        <w:t>ata visualization, sampling design, statistical and predictive modeling</w:t>
       </w:r>
       <w:r>
         <w:t xml:space="preserve"> for</w:t>
@@ -444,166 +403,29 @@
         <w:t>epidemiological</w:t>
       </w:r>
       <w:r>
+        <w:t xml:space="preserve"> and</w:t>
+      </w:r>
+      <w:r>
+        <w:t xml:space="preserve"> clinical studies</w:t>
+      </w:r>
+      <w:r>
         <w:t>,</w:t>
       </w:r>
       <w:r>
-        <w:t xml:space="preserve"> clinical studies</w:t>
-      </w:r>
-      <w:r>
-        <w:t>,</w:t>
-      </w:r>
-      <w:r>
-        <w:t xml:space="preserve"> and bioinformatics</w:t>
-      </w:r>
-      <w:r>
-        <w:t xml:space="preserve"> projects</w:t>
-      </w:r>
-      <w:r>
-        <w:t>.</w:t>
+        <w:t xml:space="preserve"> and bioinformatics.</w:t>
       </w:r>
     </w:p>
     <w:p>
       <w:pPr>
-        <w:pStyle w:val="ListParagraph"/>
-        <w:numPr>
-          <w:ilvl w:val="0"/>
-          <w:numId w:val="12"/>
-        </w:numPr>
-      </w:pPr>
-      <w:r>
-        <w:t>Authored six international scientific publications focusing on pediatric health challenges.</w:t>
-      </w:r>
-    </w:p>
-    <w:p>
-      <w:pPr>
-        <w:spacing w:before="240"/>
-      </w:pPr>
-      <w:r>
-        <w:rPr>
-          <w:bCs/>
-          <w:u w:val="single"/>
-        </w:rPr>
-        <w:t>Jan/2017-Apr/2021</w:t>
-      </w:r>
-      <w:r>
-        <w:rPr>
-          <w:b/>
-        </w:rPr>
-        <w:t xml:space="preserve"> </w:t>
-      </w:r>
+        <w:spacing w:before="200" w:after="120"/>
+      </w:pPr>
       <w:r>
         <w:rPr>
           <w:b/>
           <w:bCs/>
           <w:i/>
         </w:rPr>
-        <w:t>(Bio)Statistician</w:t>
-      </w:r>
-      <w:r>
-        <w:rPr>
-          <w:i/>
-        </w:rPr>
-        <w:t xml:space="preserve">, </w:t>
-      </w:r>
-      <w:r>
-        <w:rPr>
-          <w:i/>
-        </w:rPr>
-        <w:t>Outside consultant</w:t>
-      </w:r>
-      <w:r>
-        <w:rPr>
-          <w:i/>
-        </w:rPr>
-        <w:t xml:space="preserve"> </w:t>
-      </w:r>
-      <w:r>
-        <w:rPr>
-          <w:iCs/>
-        </w:rPr>
-        <w:t xml:space="preserve">– </w:t>
-      </w:r>
-      <w:r>
-        <w:rPr>
-          <w:iCs/>
-        </w:rPr>
-        <w:t>Campinas-SP</w:t>
-      </w:r>
-      <w:r>
-        <w:rPr>
-          <w:iCs/>
-        </w:rPr>
-        <w:t>, Brazil</w:t>
-      </w:r>
-      <w:r>
-        <w:rPr>
-          <w:iCs/>
-        </w:rPr>
-        <w:t>; Thuwal-JED, KSA; Curitiba-PR</w:t>
-      </w:r>
-      <w:r>
-        <w:rPr>
-          <w:iCs/>
-        </w:rPr>
-        <w:t>, Brazil</w:t>
-      </w:r>
-    </w:p>
-    <w:p>
-      <w:pPr>
-        <w:spacing w:after="0"/>
-        <w:ind w:firstLine="720"/>
-        <w:jc w:val="both"/>
-        <w:rPr>
-          <w:iCs/>
-        </w:rPr>
-      </w:pPr>
-      <w:r>
-        <w:t>P</w:t>
-      </w:r>
-      <w:r>
-        <w:t>rovided statistical consultancy to researchers across a diverse range of fields including Agronomy, Biology, Economics, Nursing, Electrical and Chemical Engineering, Pharmacy, Education, Psychology, Chemistry, Medicine, and Zootechnics</w:t>
-      </w:r>
-      <w:r>
-        <w:t>.</w:t>
-      </w:r>
-    </w:p>
-    <w:p>
-      <w:pPr>
-        <w:spacing w:before="240"/>
-      </w:pPr>
-      <w:r>
-        <w:rPr>
-          <w:bCs/>
-          <w:u w:val="single"/>
-        </w:rPr>
-        <w:t>(</w:t>
-      </w:r>
-      <w:r>
-        <w:rPr>
-          <w:bCs/>
-          <w:u w:val="single"/>
-        </w:rPr>
-        <w:t>May-Dec</w:t>
-      </w:r>
-      <w:r>
-        <w:rPr>
-          <w:bCs/>
-          <w:u w:val="single"/>
-        </w:rPr>
-        <w:t>)</w:t>
-      </w:r>
-      <w:r>
-        <w:rPr>
-          <w:bCs/>
-          <w:u w:val="single"/>
-        </w:rPr>
-        <w:t>/2016</w:t>
-      </w:r>
-      <w:r>
-        <w:rPr>
-          <w:b/>
-        </w:rPr>
-        <w:t xml:space="preserve"> </w:t>
+        <w:t>Statisti</w:t>
       </w:r>
       <w:r>
         <w:rPr>
@@ -611,7 +433,7 @@
           <w:bCs/>
           <w:i/>
         </w:rPr>
-        <w:t>(Bio)Statistician</w:t>
+        <w:t>cal Consultant</w:t>
       </w:r>
       <w:r>
         <w:rPr>
@@ -623,6 +445,85 @@
         <w:rPr>
           <w:i/>
         </w:rPr>
+        <w:t>Freelance</w:t>
+      </w:r>
+      <w:r>
+        <w:rPr>
+          <w:iCs/>
+        </w:rPr>
+        <w:t xml:space="preserve">  </w:t>
+      </w:r>
+      <w:r>
+        <w:rPr>
+          <w:iCs/>
+        </w:rPr>
+        <w:t xml:space="preserve">                                                                                                      </w:t>
+      </w:r>
+      <w:proofErr w:type="gramStart"/>
+      <w:r>
+        <w:rPr>
+          <w:iCs/>
+        </w:rPr>
+        <w:t xml:space="preserve">   </w:t>
+      </w:r>
+      <w:r>
+        <w:rPr>
+          <w:iCs/>
+        </w:rPr>
+        <w:t>[</w:t>
+      </w:r>
+      <w:proofErr w:type="gramEnd"/>
+      <w:r>
+        <w:rPr>
+          <w:iCs/>
+        </w:rPr>
+        <w:t>Jan, 2017 – Apr, 2021]</w:t>
+      </w:r>
+    </w:p>
+    <w:p>
+      <w:pPr>
+        <w:spacing w:after="0"/>
+        <w:ind w:firstLine="720"/>
+        <w:jc w:val="both"/>
+      </w:pPr>
+      <w:r>
+        <w:t>P</w:t>
+      </w:r>
+      <w:r>
+        <w:t>rovided statistical consultancy to researchers across a diverse range of fields including Agronomy, Biology, Economics, Electrical and Chemical Eng</w:t>
+      </w:r>
+      <w:r>
+        <w:t>.</w:t>
+      </w:r>
+      <w:r>
+        <w:t>, Pharmacy, Education, Psychology, Chemistry, Medicine, and Zootechnics</w:t>
+      </w:r>
+      <w:r>
+        <w:t>.</w:t>
+      </w:r>
+    </w:p>
+    <w:p>
+      <w:pPr>
+        <w:spacing w:before="200" w:after="120"/>
+      </w:pPr>
+      <w:r>
+        <w:rPr>
+          <w:b/>
+          <w:bCs/>
+          <w:i/>
+        </w:rPr>
+        <w:t>Statistician</w:t>
+      </w:r>
+      <w:r>
+        <w:rPr>
+          <w:i/>
+        </w:rPr>
+        <w:t xml:space="preserve">, </w:t>
+      </w:r>
+      <w:r>
+        <w:rPr>
+          <w:i/>
+        </w:rPr>
         <w:t xml:space="preserve">Telehealth Center – Hospital das Clínicas (UFMG) </w:t>
       </w:r>
       <w:r>
@@ -661,6 +562,38 @@
         </w:rPr>
         <w:t>, Brazil</w:t>
       </w:r>
+      <w:r>
+        <w:rPr>
+          <w:iCs/>
+        </w:rPr>
+        <w:t xml:space="preserve">  </w:t>
+      </w:r>
+      <w:r>
+        <w:rPr>
+          <w:iCs/>
+        </w:rPr>
+        <w:t xml:space="preserve"> </w:t>
+      </w:r>
+      <w:proofErr w:type="gramStart"/>
+      <w:r>
+        <w:rPr>
+          <w:iCs/>
+        </w:rPr>
+        <w:t xml:space="preserve">   </w:t>
+      </w:r>
+      <w:r>
+        <w:rPr>
+          <w:iCs/>
+        </w:rPr>
+        <w:t>[</w:t>
+      </w:r>
+      <w:proofErr w:type="gramEnd"/>
+      <w:r>
+        <w:rPr>
+          <w:iCs/>
+        </w:rPr>
+        <w:t>Jul, 2016 – Dec, 2016]</w:t>
+      </w:r>
     </w:p>
     <w:p>
       <w:pPr>
@@ -669,7 +602,10 @@
         <w:jc w:val="both"/>
       </w:pPr>
       <w:r>
-        <w:t xml:space="preserve">Primarily worked in the research group on echocardiography in tropical diseases, developing predictive and statistical models </w:t>
+        <w:t>R</w:t>
+      </w:r>
+      <w:r>
+        <w:t xml:space="preserve">esearch group on echocardiography in tropical diseases, developing predictive and statistical models </w:t>
       </w:r>
       <w:r>
         <w:t xml:space="preserve">to </w:t>
@@ -684,13 +620,19 @@
         <w:t xml:space="preserve"> quantify risk factors for Chagas and rheumatic diseases. </w:t>
       </w:r>
       <w:r>
-        <w:t>C</w:t>
-      </w:r>
-      <w:r>
-        <w:t xml:space="preserve">ontributed to the </w:t>
-      </w:r>
-      <w:r>
-        <w:t>design and execution of studies and experiments, specializing in data analysis and visualization.</w:t>
+        <w:t>Study</w:t>
+      </w:r>
+      <w:r>
+        <w:t xml:space="preserve"> </w:t>
+      </w:r>
+      <w:r>
+        <w:t>design</w:t>
+      </w:r>
+      <w:r>
+        <w:t>,</w:t>
+      </w:r>
+      <w:r>
+        <w:t xml:space="preserve"> data analysis and visualization.</w:t>
       </w:r>
     </w:p>
     <w:p>
@@ -705,7 +647,13 @@
       </w:pPr>
       <w:bookmarkStart w:id="1" w:name="_Hlk166327613"/>
       <w:r>
-        <w:t>Led the transition of data analysis platforms from SPSS to R, incorporating advanced techniques such as competitive risks and multi-state survival models.</w:t>
+        <w:t xml:space="preserve">Led the transition of data analysis platforms from SPSS to R, incorporating advanced techniques such as </w:t>
+      </w:r>
+      <w:r>
+        <w:t xml:space="preserve">multivariate failure time </w:t>
+      </w:r>
+      <w:r>
+        <w:t>models.</w:t>
       </w:r>
     </w:p>
     <w:p>
@@ -740,42 +688,20 @@
     <w:p>
       <w:pPr>
         <w:pStyle w:val="Heading2"/>
-        <w:spacing w:before="360" w:after="360"/>
-      </w:pPr>
-      <w:r>
-        <w:lastRenderedPageBreak/>
+        <w:spacing w:before="240" w:after="240"/>
+      </w:pPr>
+      <w:r>
         <w:t>Education</w:t>
-      </w:r>
-      <w:r>
-        <w:t xml:space="preserve"> </w:t>
-      </w:r>
-      <w:r>
-        <w:t xml:space="preserve">and </w:t>
-      </w:r>
-      <w:r>
-        <w:t>Training</w:t>
       </w:r>
     </w:p>
     <w:p>
       <w:pPr>
+        <w:spacing w:after="120"/>
         <w:jc w:val="both"/>
         <w:rPr>
-          <w:i/>
+          <w:iCs/>
         </w:rPr>
       </w:pPr>
-      <w:r>
-        <w:rPr>
-          <w:bCs/>
-          <w:u w:val="single"/>
-        </w:rPr>
-        <w:t>2019-2021</w:t>
-      </w:r>
-      <w:r>
-        <w:rPr>
-          <w:b/>
-        </w:rPr>
-        <w:t xml:space="preserve"> </w:t>
-      </w:r>
       <w:r>
         <w:rPr>
           <w:b/>
@@ -788,114 +714,43 @@
         <w:rPr>
           <w:i/>
         </w:rPr>
-        <w:t>, Universidade Federal do Paraná (UFPR)</w:t>
-      </w:r>
-    </w:p>
-    <w:p>
-      <w:pPr>
-        <w:spacing w:after="0"/>
-        <w:jc w:val="both"/>
+        <w:t>, Universidade Federal do Paraná (</w:t>
+      </w:r>
+      <w:proofErr w:type="gramStart"/>
+      <w:r>
+        <w:rPr>
+          <w:i/>
+        </w:rPr>
+        <w:t>UFPR)</w:t>
+      </w:r>
+      <w:r>
+        <w:rPr>
+          <w:i/>
+        </w:rPr>
+        <w:t xml:space="preserve">   </w:t>
+      </w:r>
+      <w:proofErr w:type="gramEnd"/>
+      <w:r>
+        <w:rPr>
+          <w:i/>
+        </w:rPr>
+        <w:t xml:space="preserve">          </w:t>
+      </w:r>
+      <w:r>
         <w:rPr>
           <w:iCs/>
         </w:rPr>
-      </w:pPr>
-      <w:r>
-        <w:rPr>
-          <w:iCs/>
-        </w:rPr>
-        <w:tab/>
-      </w:r>
-      <w:r>
-        <w:rPr>
-          <w:iCs/>
-        </w:rPr>
-        <w:t xml:space="preserve">Focused on </w:t>
-      </w:r>
-      <w:r>
-        <w:rPr>
-          <w:iCs/>
-        </w:rPr>
-        <w:t>statistical modeling of complex systems</w:t>
-      </w:r>
-      <w:r>
-        <w:rPr>
-          <w:iCs/>
-        </w:rPr>
-        <w:t xml:space="preserve"> in </w:t>
-      </w:r>
-      <w:r>
-        <w:rPr>
-          <w:iCs/>
-        </w:rPr>
-        <w:t>epidemiolog</w:t>
-      </w:r>
-      <w:r>
-        <w:rPr>
-          <w:iCs/>
-        </w:rPr>
-        <w:t>y</w:t>
-      </w:r>
-      <w:r>
-        <w:rPr>
-          <w:iCs/>
-        </w:rPr>
-        <w:t>, environment, and financ</w:t>
-      </w:r>
-      <w:r>
-        <w:rPr>
-          <w:iCs/>
-        </w:rPr>
-        <w:t>e</w:t>
-      </w:r>
-      <w:r>
-        <w:rPr>
-          <w:iCs/>
-        </w:rPr>
-        <w:t>.</w:t>
+        <w:t>[2021]</w:t>
       </w:r>
     </w:p>
     <w:p>
       <w:pPr>
-        <w:spacing w:after="0"/>
-        <w:jc w:val="both"/>
-        <w:rPr>
-          <w:iCs/>
-        </w:rPr>
-      </w:pPr>
-      <w:r>
-        <w:rPr>
-          <w:iCs/>
-        </w:rPr>
-        <w:tab/>
-      </w:r>
-      <w:r>
-        <w:rPr>
-          <w:iCs/>
-        </w:rPr>
-        <w:t>Authored five international scientific publications.</w:t>
-      </w:r>
-    </w:p>
-    <w:p>
-      <w:pPr>
-        <w:spacing w:before="240"/>
+        <w:spacing w:before="120" w:after="120"/>
         <w:jc w:val="both"/>
         <w:rPr>
           <w:i/>
         </w:rPr>
       </w:pPr>
-      <w:r>
-        <w:rPr>
-          <w:bCs/>
-          <w:u w:val="single"/>
-        </w:rPr>
-        <w:t>2017-2019</w:t>
-      </w:r>
-      <w:r>
-        <w:rPr>
-          <w:b/>
-        </w:rPr>
-        <w:t xml:space="preserve"> </w:t>
-      </w:r>
       <w:r>
         <w:rPr>
           <w:i/>
@@ -930,64 +785,79 @@
         <w:rPr>
           <w:i/>
         </w:rPr>
-        <w:t>, King Abdullah University of Science and Technology (KAUST)</w:t>
-      </w:r>
-    </w:p>
-    <w:p>
-      <w:pPr>
-        <w:spacing w:after="0"/>
-        <w:ind w:firstLine="720"/>
-        <w:jc w:val="both"/>
+        <w:t xml:space="preserve">, </w:t>
+      </w:r>
+      <w:r>
+        <w:rPr>
+          <w:i/>
+        </w:rPr>
+        <w:tab/>
+      </w:r>
+      <w:r>
+        <w:rPr>
+          <w:i/>
+        </w:rPr>
+        <w:tab/>
+      </w:r>
+      <w:r>
+        <w:rPr>
+          <w:i/>
+        </w:rPr>
+        <w:tab/>
+      </w:r>
+      <w:r>
+        <w:rPr>
+          <w:i/>
+        </w:rPr>
+        <w:tab/>
+        <w:t xml:space="preserve">            </w:t>
+      </w:r>
+      <w:r>
+        <w:rPr>
+          <w:i/>
+        </w:rPr>
+        <w:t>King Abdullah University of Science and Technology (</w:t>
+      </w:r>
+      <w:proofErr w:type="gramStart"/>
+      <w:r>
+        <w:rPr>
+          <w:i/>
+        </w:rPr>
+        <w:t>KAUST)</w:t>
+      </w:r>
+      <w:r>
+        <w:rPr>
+          <w:i/>
+        </w:rPr>
+        <w:t xml:space="preserve"> </w:t>
+      </w:r>
+      <w:r>
+        <w:rPr>
+          <w:i/>
+        </w:rPr>
+        <w:t xml:space="preserve">  </w:t>
+      </w:r>
+      <w:proofErr w:type="gramEnd"/>
+      <w:r>
+        <w:rPr>
+          <w:i/>
+        </w:rPr>
+        <w:t xml:space="preserve">                                                                                     </w:t>
+      </w:r>
+      <w:r>
         <w:rPr>
           <w:iCs/>
         </w:rPr>
-      </w:pPr>
-      <w:r>
+        <w:t>[2019]</w:t>
+      </w:r>
+    </w:p>
+    <w:p>
+      <w:pPr>
+        <w:spacing w:before="120" w:after="120"/>
         <w:rPr>
           <w:iCs/>
         </w:rPr>
-        <w:t xml:space="preserve">Part </w:t>
-      </w:r>
-      <w:r>
-        <w:rPr>
-          <w:iCs/>
-        </w:rPr>
-        <w:t xml:space="preserve">of the Bayesian Computational Statistics and Modeling research group. </w:t>
-      </w:r>
-    </w:p>
-    <w:p>
-      <w:pPr>
-        <w:spacing w:after="0"/>
-        <w:ind w:firstLine="720"/>
-        <w:jc w:val="both"/>
-        <w:rPr>
-          <w:iCs/>
-        </w:rPr>
-      </w:pPr>
-      <w:r>
-        <w:rPr>
-          <w:iCs/>
-        </w:rPr>
-        <w:t>Prior, I completed one semester as a Master’s student in Statistics at UNICAMP.</w:t>
-      </w:r>
-    </w:p>
-    <w:p>
-      <w:pPr>
-        <w:spacing w:before="240" w:after="0"/>
-      </w:pPr>
-      <w:r>
-        <w:rPr>
-          <w:bCs/>
-          <w:u w:val="single"/>
-        </w:rPr>
-        <w:t>2017</w:t>
-      </w:r>
-      <w:r>
-        <w:rPr>
-          <w:b/>
-        </w:rPr>
-        <w:t xml:space="preserve"> </w:t>
-      </w:r>
+      </w:pPr>
       <w:r>
         <w:rPr>
           <w:i/>
@@ -1006,29 +876,42 @@
         <w:rPr>
           <w:i/>
         </w:rPr>
-        <w:t>, Universidade Estadual de Campinas (UNICAMP)</w:t>
-      </w:r>
-    </w:p>
-    <w:p>
-      <w:pPr>
-        <w:spacing w:before="240"/>
+        <w:t>, Universidade Estadual de Campinas (</w:t>
+      </w:r>
+      <w:proofErr w:type="gramStart"/>
+      <w:r>
         <w:rPr>
           <w:i/>
         </w:rPr>
-      </w:pPr>
+        <w:t>UNICAMP)</w:t>
+      </w:r>
       <w:r>
         <w:rPr>
-          <w:bCs/>
-          <w:u w:val="single"/>
+          <w:i/>
         </w:rPr>
-        <w:t>2011-2016</w:t>
-      </w:r>
+        <w:t xml:space="preserve">   </w:t>
+      </w:r>
+      <w:proofErr w:type="gramEnd"/>
       <w:r>
         <w:rPr>
-          <w:b/>
+          <w:i/>
         </w:rPr>
-        <w:t xml:space="preserve"> </w:t>
-      </w:r>
+        <w:t xml:space="preserve">                                               </w:t>
+      </w:r>
+      <w:r>
+        <w:rPr>
+          <w:iCs/>
+        </w:rPr>
+        <w:t>[2017]</w:t>
+      </w:r>
+    </w:p>
+    <w:p>
+      <w:pPr>
+        <w:spacing w:before="120" w:after="120"/>
+        <w:rPr>
+          <w:iCs/>
+        </w:rPr>
+      </w:pPr>
       <w:r>
         <w:rPr>
           <w:b/>
@@ -1041,334 +924,42 @@
         <w:rPr>
           <w:i/>
         </w:rPr>
-        <w:t>, Universidade Federal do Paraná (UFPR)</w:t>
-      </w:r>
-    </w:p>
-    <w:p>
-      <w:pPr>
-        <w:spacing w:after="0"/>
-        <w:ind w:firstLine="720"/>
-        <w:jc w:val="both"/>
-      </w:pPr>
-      <w:r>
-        <w:t>T</w:t>
-      </w:r>
-      <w:r>
-        <w:t>wo</w:t>
-      </w:r>
-      <w:r>
-        <w:t xml:space="preserve"> </w:t>
-      </w:r>
-      <w:r>
-        <w:t>year</w:t>
-      </w:r>
-      <w:r>
-        <w:t>s</w:t>
-      </w:r>
-      <w:r>
-        <w:t xml:space="preserve"> </w:t>
-      </w:r>
-      <w:r>
-        <w:t xml:space="preserve">of </w:t>
-      </w:r>
-      <w:r>
-        <w:t xml:space="preserve">Scientific Initiation Federal Program, </w:t>
-      </w:r>
-      <w:r>
-        <w:t xml:space="preserve">specializing </w:t>
-      </w:r>
-      <w:r>
-        <w:t xml:space="preserve">in statistical modeling (frequentist and Bayesian) programming </w:t>
-      </w:r>
-      <w:r>
-        <w:t>(</w:t>
-      </w:r>
-      <w:r>
-        <w:t>R, Python, C++</w:t>
-      </w:r>
-      <w:r>
-        <w:t>)</w:t>
-      </w:r>
-      <w:r>
-        <w:t>. Provided numerous consultancies, leading to international publications.</w:t>
-      </w:r>
-    </w:p>
-    <w:p>
-      <w:pPr>
-        <w:pStyle w:val="Heading2"/>
-        <w:spacing w:before="360" w:after="360"/>
-      </w:pPr>
-      <w:r>
-        <w:t>Skills</w:t>
-      </w:r>
-      <w:r>
-        <w:t xml:space="preserve"> and Certifications</w:t>
-      </w:r>
-    </w:p>
-    <w:p>
-      <w:bookmarkStart w:id="2" w:name="_Hlk166329344"/>
+        <w:t>, Universidade Federal do Paraná (</w:t>
+      </w:r>
+      <w:proofErr w:type="gramStart"/>
       <w:r>
         <w:rPr>
-          <w:b/>
-          <w:bCs/>
+          <w:i/>
         </w:rPr>
-        <w:t>Languages</w:t>
-      </w:r>
-      <w:r>
-        <w:t>:</w:t>
-      </w:r>
-      <w:r>
-        <w:t xml:space="preserve"> </w:t>
-      </w:r>
-      <w:r>
-        <w:t>Advanced English and native Portuguese.</w:t>
-      </w:r>
-    </w:p>
-    <w:p>
+        <w:t>UFPR)</w:t>
+      </w:r>
       <w:r>
         <w:rPr>
-          <w:b/>
-          <w:bCs/>
+          <w:i/>
         </w:rPr>
-        <w:t>Technical Proficiency</w:t>
-      </w:r>
-      <w:r>
-        <w:t>:</w:t>
-      </w:r>
-    </w:p>
-    <w:p>
-      <w:pPr>
-        <w:pStyle w:val="ListParagraph"/>
-        <w:numPr>
-          <w:ilvl w:val="0"/>
-          <w:numId w:val="11"/>
-        </w:numPr>
-      </w:pPr>
+        <w:t xml:space="preserve">   </w:t>
+      </w:r>
+      <w:proofErr w:type="gramEnd"/>
       <w:r>
         <w:rPr>
-          <w:b/>
-          <w:bCs/>
+          <w:i/>
         </w:rPr>
-        <w:t>Programming Languages</w:t>
-      </w:r>
-      <w:r>
-        <w:t>: R, Python, Julia, C++, MATLAB.</w:t>
-      </w:r>
-    </w:p>
-    <w:p>
-      <w:pPr>
-        <w:pStyle w:val="ListParagraph"/>
-        <w:numPr>
-          <w:ilvl w:val="0"/>
-          <w:numId w:val="11"/>
-        </w:numPr>
-      </w:pPr>
+        <w:t xml:space="preserve">                                                                                  </w:t>
+      </w:r>
       <w:r>
         <w:rPr>
-          <w:b/>
-          <w:bCs/>
+          <w:iCs/>
         </w:rPr>
-        <w:t>Data Science and AI</w:t>
-      </w:r>
-      <w:r>
-        <w:t>: INLA, Stan, JAGS, RTorch, PyTorch, JAX, TensorFlow, Keras.</w:t>
-      </w:r>
-    </w:p>
-    <w:p>
-      <w:pPr>
-        <w:pStyle w:val="ListParagraph"/>
-        <w:numPr>
-          <w:ilvl w:val="0"/>
-          <w:numId w:val="11"/>
-        </w:numPr>
-      </w:pPr>
-      <w:r>
-        <w:rPr>
-          <w:b/>
-          <w:bCs/>
-        </w:rPr>
-        <w:t>Database and Data Manipulation</w:t>
-      </w:r>
-      <w:r>
-        <w:t>: SQL, tidyverse, Spark, polars, pandas, NumPy.</w:t>
-      </w:r>
-    </w:p>
-    <w:p>
-      <w:pPr>
-        <w:pStyle w:val="ListParagraph"/>
-        <w:numPr>
-          <w:ilvl w:val="0"/>
-          <w:numId w:val="11"/>
-        </w:numPr>
-      </w:pPr>
-      <w:r>
-        <w:rPr>
-          <w:b/>
-          <w:bCs/>
-        </w:rPr>
-        <w:t>Web Development</w:t>
-      </w:r>
-      <w:r>
-        <w:t>: HTML, CSS, JavaScript.</w:t>
-      </w:r>
-    </w:p>
-    <w:p>
-      <w:pPr>
-        <w:pStyle w:val="ListParagraph"/>
-        <w:numPr>
-          <w:ilvl w:val="0"/>
-          <w:numId w:val="11"/>
-        </w:numPr>
-      </w:pPr>
-      <w:r>
-        <w:rPr>
-          <w:b/>
-          <w:bCs/>
-        </w:rPr>
-        <w:t>Development Environments</w:t>
-      </w:r>
-      <w:r>
-        <w:t>: Emacs, RStudio, Visual Studio Code.</w:t>
-      </w:r>
-    </w:p>
-    <w:p>
-      <w:pPr>
-        <w:pStyle w:val="ListParagraph"/>
-        <w:numPr>
-          <w:ilvl w:val="0"/>
-          <w:numId w:val="11"/>
-        </w:numPr>
-      </w:pPr>
-      <w:r>
-        <w:rPr>
-          <w:b/>
-          <w:bCs/>
-        </w:rPr>
-        <w:t>Version Control and Operating Systems</w:t>
-      </w:r>
-      <w:r>
-        <w:t>: Git, Linux.</w:t>
-      </w:r>
-    </w:p>
-    <w:p>
-      <w:r>
-        <w:rPr>
-          <w:b/>
-          <w:bCs/>
-        </w:rPr>
-        <w:t>Microsoft Technologies</w:t>
-      </w:r>
-      <w:r>
-        <w:t>:</w:t>
-      </w:r>
-    </w:p>
-    <w:p>
-      <w:pPr>
-        <w:pStyle w:val="ListParagraph"/>
-        <w:numPr>
-          <w:ilvl w:val="0"/>
-          <w:numId w:val="11"/>
-        </w:numPr>
-      </w:pPr>
-      <w:r>
-        <w:rPr>
-          <w:b/>
-          <w:bCs/>
-        </w:rPr>
-        <w:t>Cloud and Data Integration</w:t>
-      </w:r>
-      <w:r>
-        <w:t>: Azure (Databricks, Data Factory).</w:t>
-      </w:r>
-    </w:p>
-    <w:p>
-      <w:pPr>
-        <w:pStyle w:val="ListParagraph"/>
-        <w:numPr>
-          <w:ilvl w:val="0"/>
-          <w:numId w:val="11"/>
-        </w:numPr>
-      </w:pPr>
-      <w:r>
-        <w:rPr>
-          <w:b/>
-          <w:bCs/>
-        </w:rPr>
-        <w:t>Business Applications</w:t>
-      </w:r>
-      <w:r>
-        <w:t>: Power BI, PowerApps, Power Automate.</w:t>
-      </w:r>
-    </w:p>
-    <w:p>
-      <w:r>
-        <w:rPr>
-          <w:b/>
-          <w:bCs/>
-        </w:rPr>
-        <w:t>Soft Skills</w:t>
-      </w:r>
-      <w:r>
-        <w:t>:</w:t>
-      </w:r>
-    </w:p>
-    <w:p>
-      <w:r>
-        <w:t xml:space="preserve">Mathematical and statistical modeling, keen attention to detail, ability to work independently or as part of a team, adaptability to fast-paced environments, strong </w:t>
-      </w:r>
-      <w:r>
-        <w:t>verbal,</w:t>
-      </w:r>
-      <w:r>
-        <w:t xml:space="preserve"> and written communication skills.</w:t>
-      </w:r>
-    </w:p>
-    <w:p>
-      <w:r>
-        <w:rPr>
-          <w:b/>
-          <w:bCs/>
-        </w:rPr>
-        <w:t>Document Processing</w:t>
-      </w:r>
-      <w:r>
-        <w:t>:</w:t>
-      </w:r>
-      <w:r>
-        <w:t xml:space="preserve"> </w:t>
-      </w:r>
-      <w:r>
-        <w:t>Proficient in LaTeX and Markdown.</w:t>
-      </w:r>
-    </w:p>
-    <w:p>
-      <w:pPr>
-        <w:spacing w:before="200"/>
-      </w:pPr>
-      <w:r>
-        <w:rPr>
-          <w:b/>
-        </w:rPr>
-        <w:t>20</w:t>
-      </w:r>
-      <w:r>
-        <w:rPr>
-          <w:b/>
-        </w:rPr>
-        <w:t>23</w:t>
-      </w:r>
-      <w:r>
-        <w:rPr>
-          <w:b/>
-        </w:rPr>
-        <w:t xml:space="preserve"> </w:t>
-      </w:r>
-      <w:r>
-        <w:t>Certified SAFe® Product Owner / Product Manager, Scaled Agile, Inc.</w:t>
-      </w:r>
-      <w:bookmarkEnd w:id="2"/>
+        <w:t>[2016]</w:t>
+      </w:r>
     </w:p>
     <w:sectPr>
+      <w:headerReference w:type="even" r:id="rId10"/>
+      <w:headerReference w:type="default" r:id="rId11"/>
+      <w:footerReference w:type="even" r:id="rId12"/>
+      <w:footerReference w:type="default" r:id="rId13"/>
+      <w:headerReference w:type="first" r:id="rId14"/>
+      <w:footerReference w:type="first" r:id="rId15"/>
       <w:type w:val="continuous"/>
       <w:pgSz w:w="12240" w:h="15840"/>
       <w:pgMar w:top="960" w:right="960" w:bottom="960" w:left="960" w:header="720" w:footer="720" w:gutter="0"/>
@@ -1380,7 +971,7 @@
 </file>
 
 <file path=word/endnotes.xml><?xml version="1.0" encoding="utf-8"?>
-<w:endnotes xmlns:wpc="http://schemas.microsoft.com/office/word/2010/wordprocessingCanvas" xmlns:cx="http://schemas.microsoft.com/office/drawing/2014/chartex" xmlns:cx1="http://schemas.microsoft.com/office/drawing/2015/9/8/chartex" xmlns:cx2="http://schemas.microsoft.com/office/drawing/2015/10/21/chartex" xmlns:cx3="http://schemas.microsoft.com/office/drawing/2016/5/9/chartex" xmlns:cx4="http://schemas.microsoft.com/office/drawing/2016/5/10/chartex" xmlns:cx5="http://schemas.microsoft.com/office/drawing/2016/5/11/chartex" xmlns:cx6="http://schemas.microsoft.com/office/drawing/2016/5/12/chartex" xmlns:cx7="http://schemas.microsoft.com/office/drawing/2016/5/13/chartex" xmlns:cx8="http://schemas.microsoft.com/office/drawing/2016/5/14/chartex" xmlns:mc="http://schemas.openxmlformats.org/markup-compatibility/2006" xmlns:aink="http://schemas.microsoft.com/office/drawing/2016/ink" xmlns:am3d="http://schemas.microsoft.com/office/drawing/2017/model3d" xmlns:o="urn:schemas-microsoft-com:office:office" xmlns:oel="http://schemas.microsoft.com/office/2019/extlst" xmlns:r="http://schemas.openxmlformats.org/officeDocument/2006/relationships" xmlns:m="http://schemas.openxmlformats.org/officeDocument/2006/math" xmlns:v="urn:schemas-microsoft-com:vml" xmlns:wp14="http://schemas.microsoft.com/office/word/2010/wordprocessingDrawing" xmlns:wp="http://schemas.openxmlformats.org/drawingml/2006/wordprocessingDrawing" xmlns:w10="urn:schemas-microsoft-com:office:word" xmlns:w="http://schemas.openxmlformats.org/wordprocessingml/2006/main" xmlns:w14="http://schemas.microsoft.com/office/word/2010/wordml" xmlns:w15="http://schemas.microsoft.com/office/word/2012/wordml" xmlns:w16cex="http://schemas.microsoft.com/office/word/2018/wordml/cex" xmlns:w16cid="http://schemas.microsoft.com/office/word/2016/wordml/cid" xmlns:w16="http://schemas.microsoft.com/office/word/2018/wordml" xmlns:w16sdtdh="http://schemas.microsoft.com/office/word/2020/wordml/sdtdatahash" xmlns:w16se="http://schemas.microsoft.com/office/word/2015/wordml/symex" xmlns:wpg="http://schemas.microsoft.com/office/word/2010/wordprocessingGroup" xmlns:wpi="http://schemas.microsoft.com/office/word/2010/wordprocessingInk" xmlns:wne="http://schemas.microsoft.com/office/word/2006/wordml" xmlns:wps="http://schemas.microsoft.com/office/word/2010/wordprocessingShape" mc:Ignorable="w14 w15 w16se w16cid w16 w16cex w16sdtdh wp14">
+<w:endnotes xmlns:wpc="http://schemas.microsoft.com/office/word/2010/wordprocessingCanvas" xmlns:cx="http://schemas.microsoft.com/office/drawing/2014/chartex" xmlns:cx1="http://schemas.microsoft.com/office/drawing/2015/9/8/chartex" xmlns:cx2="http://schemas.microsoft.com/office/drawing/2015/10/21/chartex" xmlns:cx3="http://schemas.microsoft.com/office/drawing/2016/5/9/chartex" xmlns:cx4="http://schemas.microsoft.com/office/drawing/2016/5/10/chartex" xmlns:cx5="http://schemas.microsoft.com/office/drawing/2016/5/11/chartex" xmlns:cx6="http://schemas.microsoft.com/office/drawing/2016/5/12/chartex" xmlns:cx7="http://schemas.microsoft.com/office/drawing/2016/5/13/chartex" xmlns:cx8="http://schemas.microsoft.com/office/drawing/2016/5/14/chartex" xmlns:mc="http://schemas.openxmlformats.org/markup-compatibility/2006" xmlns:aink="http://schemas.microsoft.com/office/drawing/2016/ink" xmlns:am3d="http://schemas.microsoft.com/office/drawing/2017/model3d" xmlns:o="urn:schemas-microsoft-com:office:office" xmlns:oel="http://schemas.microsoft.com/office/2019/extlst" xmlns:r="http://schemas.openxmlformats.org/officeDocument/2006/relationships" xmlns:m="http://schemas.openxmlformats.org/officeDocument/2006/math" xmlns:v="urn:schemas-microsoft-com:vml" xmlns:wp14="http://schemas.microsoft.com/office/word/2010/wordprocessingDrawing" xmlns:wp="http://schemas.openxmlformats.org/drawingml/2006/wordprocessingDrawing" xmlns:w10="urn:schemas-microsoft-com:office:word" xmlns:w="http://schemas.openxmlformats.org/wordprocessingml/2006/main" xmlns:w14="http://schemas.microsoft.com/office/word/2010/wordml" xmlns:w15="http://schemas.microsoft.com/office/word/2012/wordml" xmlns:w16cex="http://schemas.microsoft.com/office/word/2018/wordml/cex" xmlns:w16cid="http://schemas.microsoft.com/office/word/2016/wordml/cid" xmlns:w16="http://schemas.microsoft.com/office/word/2018/wordml" xmlns:w16du="http://schemas.microsoft.com/office/word/2023/wordml/word16du" xmlns:w16sdtdh="http://schemas.microsoft.com/office/word/2020/wordml/sdtdatahash" xmlns:w16se="http://schemas.microsoft.com/office/word/2015/wordml/symex" xmlns:wpg="http://schemas.microsoft.com/office/word/2010/wordprocessingGroup" xmlns:wpi="http://schemas.microsoft.com/office/word/2010/wordprocessingInk" xmlns:wne="http://schemas.microsoft.com/office/word/2006/wordml" xmlns:wps="http://schemas.microsoft.com/office/word/2010/wordprocessingShape" mc:Ignorable="w14 w15 w16se w16cid w16 w16cex w16sdtdh w16du wp14">
   <w:endnote w:type="separator" w:id="-1">
     <w:p>
       <w:pPr>
@@ -1405,7 +996,7 @@
 </file>
 
 <file path=word/footer1.xml><?xml version="1.0" encoding="utf-8"?>
-<w:ftr xmlns:wpc="http://schemas.microsoft.com/office/word/2010/wordprocessingCanvas" xmlns:cx="http://schemas.microsoft.com/office/drawing/2014/chartex" xmlns:cx1="http://schemas.microsoft.com/office/drawing/2015/9/8/chartex" xmlns:cx2="http://schemas.microsoft.com/office/drawing/2015/10/21/chartex" xmlns:cx3="http://schemas.microsoft.com/office/drawing/2016/5/9/chartex" xmlns:cx4="http://schemas.microsoft.com/office/drawing/2016/5/10/chartex" xmlns:cx5="http://schemas.microsoft.com/office/drawing/2016/5/11/chartex" xmlns:cx6="http://schemas.microsoft.com/office/drawing/2016/5/12/chartex" xmlns:cx7="http://schemas.microsoft.com/office/drawing/2016/5/13/chartex" xmlns:cx8="http://schemas.microsoft.com/office/drawing/2016/5/14/chartex" xmlns:mc="http://schemas.openxmlformats.org/markup-compatibility/2006" xmlns:aink="http://schemas.microsoft.com/office/drawing/2016/ink" xmlns:am3d="http://schemas.microsoft.com/office/drawing/2017/model3d" xmlns:o="urn:schemas-microsoft-com:office:office" xmlns:oel="http://schemas.microsoft.com/office/2019/extlst" xmlns:r="http://schemas.openxmlformats.org/officeDocument/2006/relationships" xmlns:m="http://schemas.openxmlformats.org/officeDocument/2006/math" xmlns:v="urn:schemas-microsoft-com:vml" xmlns:wp14="http://schemas.microsoft.com/office/word/2010/wordprocessingDrawing" xmlns:wp="http://schemas.openxmlformats.org/drawingml/2006/wordprocessingDrawing" xmlns:w10="urn:schemas-microsoft-com:office:word" xmlns:w="http://schemas.openxmlformats.org/wordprocessingml/2006/main" xmlns:w14="http://schemas.microsoft.com/office/word/2010/wordml" xmlns:w15="http://schemas.microsoft.com/office/word/2012/wordml" xmlns:w16cex="http://schemas.microsoft.com/office/word/2018/wordml/cex" xmlns:w16cid="http://schemas.microsoft.com/office/word/2016/wordml/cid" xmlns:w16="http://schemas.microsoft.com/office/word/2018/wordml" xmlns:w16sdtdh="http://schemas.microsoft.com/office/word/2020/wordml/sdtdatahash" xmlns:w16se="http://schemas.microsoft.com/office/word/2015/wordml/symex" xmlns:wpg="http://schemas.microsoft.com/office/word/2010/wordprocessingGroup" xmlns:wpi="http://schemas.microsoft.com/office/word/2010/wordprocessingInk" xmlns:wne="http://schemas.microsoft.com/office/word/2006/wordml" xmlns:wps="http://schemas.microsoft.com/office/word/2010/wordprocessingShape" mc:Ignorable="w14 w15 w16se w16cid w16 w16cex w16sdtdh wp14">
+<w:ftr xmlns:wpc="http://schemas.microsoft.com/office/word/2010/wordprocessingCanvas" xmlns:cx="http://schemas.microsoft.com/office/drawing/2014/chartex" xmlns:cx1="http://schemas.microsoft.com/office/drawing/2015/9/8/chartex" xmlns:cx2="http://schemas.microsoft.com/office/drawing/2015/10/21/chartex" xmlns:cx3="http://schemas.microsoft.com/office/drawing/2016/5/9/chartex" xmlns:cx4="http://schemas.microsoft.com/office/drawing/2016/5/10/chartex" xmlns:cx5="http://schemas.microsoft.com/office/drawing/2016/5/11/chartex" xmlns:cx6="http://schemas.microsoft.com/office/drawing/2016/5/12/chartex" xmlns:cx7="http://schemas.microsoft.com/office/drawing/2016/5/13/chartex" xmlns:cx8="http://schemas.microsoft.com/office/drawing/2016/5/14/chartex" xmlns:mc="http://schemas.openxmlformats.org/markup-compatibility/2006" xmlns:aink="http://schemas.microsoft.com/office/drawing/2016/ink" xmlns:am3d="http://schemas.microsoft.com/office/drawing/2017/model3d" xmlns:o="urn:schemas-microsoft-com:office:office" xmlns:oel="http://schemas.microsoft.com/office/2019/extlst" xmlns:r="http://schemas.openxmlformats.org/officeDocument/2006/relationships" xmlns:m="http://schemas.openxmlformats.org/officeDocument/2006/math" xmlns:v="urn:schemas-microsoft-com:vml" xmlns:wp14="http://schemas.microsoft.com/office/word/2010/wordprocessingDrawing" xmlns:wp="http://schemas.openxmlformats.org/drawingml/2006/wordprocessingDrawing" xmlns:w10="urn:schemas-microsoft-com:office:word" xmlns:w="http://schemas.openxmlformats.org/wordprocessingml/2006/main" xmlns:w14="http://schemas.microsoft.com/office/word/2010/wordml" xmlns:w15="http://schemas.microsoft.com/office/word/2012/wordml" xmlns:w16cex="http://schemas.microsoft.com/office/word/2018/wordml/cex" xmlns:w16cid="http://schemas.microsoft.com/office/word/2016/wordml/cid" xmlns:w16="http://schemas.microsoft.com/office/word/2018/wordml" xmlns:w16du="http://schemas.microsoft.com/office/word/2023/wordml/word16du" xmlns:w16sdtdh="http://schemas.microsoft.com/office/word/2020/wordml/sdtdatahash" xmlns:w16se="http://schemas.microsoft.com/office/word/2015/wordml/symex" xmlns:wpg="http://schemas.microsoft.com/office/word/2010/wordprocessingGroup" xmlns:wpi="http://schemas.microsoft.com/office/word/2010/wordprocessingInk" xmlns:wne="http://schemas.microsoft.com/office/word/2006/wordml" xmlns:wps="http://schemas.microsoft.com/office/word/2010/wordprocessingShape" mc:Ignorable="w14 w15 w16se w16cid w16 w16cex w16sdtdh w16du wp14">
   <w:p>
     <w:pPr>
       <w:pStyle w:val="Footer"/>
@@ -1415,7 +1006,7 @@
 </file>
 
 <file path=word/footer2.xml><?xml version="1.0" encoding="utf-8"?>
-<w:ftr xmlns:wpc="http://schemas.microsoft.com/office/word/2010/wordprocessingCanvas" xmlns:cx="http://schemas.microsoft.com/office/drawing/2014/chartex" xmlns:cx1="http://schemas.microsoft.com/office/drawing/2015/9/8/chartex" xmlns:cx2="http://schemas.microsoft.com/office/drawing/2015/10/21/chartex" xmlns:cx3="http://schemas.microsoft.com/office/drawing/2016/5/9/chartex" xmlns:cx4="http://schemas.microsoft.com/office/drawing/2016/5/10/chartex" xmlns:cx5="http://schemas.microsoft.com/office/drawing/2016/5/11/chartex" xmlns:cx6="http://schemas.microsoft.com/office/drawing/2016/5/12/chartex" xmlns:cx7="http://schemas.microsoft.com/office/drawing/2016/5/13/chartex" xmlns:cx8="http://schemas.microsoft.com/office/drawing/2016/5/14/chartex" xmlns:mc="http://schemas.openxmlformats.org/markup-compatibility/2006" xmlns:aink="http://schemas.microsoft.com/office/drawing/2016/ink" xmlns:am3d="http://schemas.microsoft.com/office/drawing/2017/model3d" xmlns:o="urn:schemas-microsoft-com:office:office" xmlns:oel="http://schemas.microsoft.com/office/2019/extlst" xmlns:r="http://schemas.openxmlformats.org/officeDocument/2006/relationships" xmlns:m="http://schemas.openxmlformats.org/officeDocument/2006/math" xmlns:v="urn:schemas-microsoft-com:vml" xmlns:wp14="http://schemas.microsoft.com/office/word/2010/wordprocessingDrawing" xmlns:wp="http://schemas.openxmlformats.org/drawingml/2006/wordprocessingDrawing" xmlns:w10="urn:schemas-microsoft-com:office:word" xmlns:w="http://schemas.openxmlformats.org/wordprocessingml/2006/main" xmlns:w14="http://schemas.microsoft.com/office/word/2010/wordml" xmlns:w15="http://schemas.microsoft.com/office/word/2012/wordml" xmlns:w16cex="http://schemas.microsoft.com/office/word/2018/wordml/cex" xmlns:w16cid="http://schemas.microsoft.com/office/word/2016/wordml/cid" xmlns:w16="http://schemas.microsoft.com/office/word/2018/wordml" xmlns:w16sdtdh="http://schemas.microsoft.com/office/word/2020/wordml/sdtdatahash" xmlns:w16se="http://schemas.microsoft.com/office/word/2015/wordml/symex" xmlns:wpg="http://schemas.microsoft.com/office/word/2010/wordprocessingGroup" xmlns:wpi="http://schemas.microsoft.com/office/word/2010/wordprocessingInk" xmlns:wne="http://schemas.microsoft.com/office/word/2006/wordml" xmlns:wps="http://schemas.microsoft.com/office/word/2010/wordprocessingShape" mc:Ignorable="w14 w15 w16se w16cid w16 w16cex w16sdtdh wp14">
+<w:ftr xmlns:wpc="http://schemas.microsoft.com/office/word/2010/wordprocessingCanvas" xmlns:cx="http://schemas.microsoft.com/office/drawing/2014/chartex" xmlns:cx1="http://schemas.microsoft.com/office/drawing/2015/9/8/chartex" xmlns:cx2="http://schemas.microsoft.com/office/drawing/2015/10/21/chartex" xmlns:cx3="http://schemas.microsoft.com/office/drawing/2016/5/9/chartex" xmlns:cx4="http://schemas.microsoft.com/office/drawing/2016/5/10/chartex" xmlns:cx5="http://schemas.microsoft.com/office/drawing/2016/5/11/chartex" xmlns:cx6="http://schemas.microsoft.com/office/drawing/2016/5/12/chartex" xmlns:cx7="http://schemas.microsoft.com/office/drawing/2016/5/13/chartex" xmlns:cx8="http://schemas.microsoft.com/office/drawing/2016/5/14/chartex" xmlns:mc="http://schemas.openxmlformats.org/markup-compatibility/2006" xmlns:aink="http://schemas.microsoft.com/office/drawing/2016/ink" xmlns:am3d="http://schemas.microsoft.com/office/drawing/2017/model3d" xmlns:o="urn:schemas-microsoft-com:office:office" xmlns:oel="http://schemas.microsoft.com/office/2019/extlst" xmlns:r="http://schemas.openxmlformats.org/officeDocument/2006/relationships" xmlns:m="http://schemas.openxmlformats.org/officeDocument/2006/math" xmlns:v="urn:schemas-microsoft-com:vml" xmlns:wp14="http://schemas.microsoft.com/office/word/2010/wordprocessingDrawing" xmlns:wp="http://schemas.openxmlformats.org/drawingml/2006/wordprocessingDrawing" xmlns:w10="urn:schemas-microsoft-com:office:word" xmlns:w="http://schemas.openxmlformats.org/wordprocessingml/2006/main" xmlns:w14="http://schemas.microsoft.com/office/word/2010/wordml" xmlns:w15="http://schemas.microsoft.com/office/word/2012/wordml" xmlns:w16cex="http://schemas.microsoft.com/office/word/2018/wordml/cex" xmlns:w16cid="http://schemas.microsoft.com/office/word/2016/wordml/cid" xmlns:w16="http://schemas.microsoft.com/office/word/2018/wordml" xmlns:w16du="http://schemas.microsoft.com/office/word/2023/wordml/word16du" xmlns:w16sdtdh="http://schemas.microsoft.com/office/word/2020/wordml/sdtdatahash" xmlns:w16se="http://schemas.microsoft.com/office/word/2015/wordml/symex" xmlns:wpg="http://schemas.microsoft.com/office/word/2010/wordprocessingGroup" xmlns:wpi="http://schemas.microsoft.com/office/word/2010/wordprocessingInk" xmlns:wne="http://schemas.microsoft.com/office/word/2006/wordml" xmlns:wps="http://schemas.microsoft.com/office/word/2010/wordprocessingShape" mc:Ignorable="w14 w15 w16se w16cid w16 w16cex w16sdtdh w16du wp14">
   <w:sdt>
     <w:sdtPr>
       <w:id w:val="79654131"/>
@@ -1543,7 +1134,7 @@
 </file>
 
 <file path=word/footer3.xml><?xml version="1.0" encoding="utf-8"?>
-<w:ftr xmlns:wpc="http://schemas.microsoft.com/office/word/2010/wordprocessingCanvas" xmlns:cx="http://schemas.microsoft.com/office/drawing/2014/chartex" xmlns:cx1="http://schemas.microsoft.com/office/drawing/2015/9/8/chartex" xmlns:cx2="http://schemas.microsoft.com/office/drawing/2015/10/21/chartex" xmlns:cx3="http://schemas.microsoft.com/office/drawing/2016/5/9/chartex" xmlns:cx4="http://schemas.microsoft.com/office/drawing/2016/5/10/chartex" xmlns:cx5="http://schemas.microsoft.com/office/drawing/2016/5/11/chartex" xmlns:cx6="http://schemas.microsoft.com/office/drawing/2016/5/12/chartex" xmlns:cx7="http://schemas.microsoft.com/office/drawing/2016/5/13/chartex" xmlns:cx8="http://schemas.microsoft.com/office/drawing/2016/5/14/chartex" xmlns:mc="http://schemas.openxmlformats.org/markup-compatibility/2006" xmlns:aink="http://schemas.microsoft.com/office/drawing/2016/ink" xmlns:am3d="http://schemas.microsoft.com/office/drawing/2017/model3d" xmlns:o="urn:schemas-microsoft-com:office:office" xmlns:oel="http://schemas.microsoft.com/office/2019/extlst" xmlns:r="http://schemas.openxmlformats.org/officeDocument/2006/relationships" xmlns:m="http://schemas.openxmlformats.org/officeDocument/2006/math" xmlns:v="urn:schemas-microsoft-com:vml" xmlns:wp14="http://schemas.microsoft.com/office/word/2010/wordprocessingDrawing" xmlns:wp="http://schemas.openxmlformats.org/drawingml/2006/wordprocessingDrawing" xmlns:w10="urn:schemas-microsoft-com:office:word" xmlns:w="http://schemas.openxmlformats.org/wordprocessingml/2006/main" xmlns:w14="http://schemas.microsoft.com/office/word/2010/wordml" xmlns:w15="http://schemas.microsoft.com/office/word/2012/wordml" xmlns:w16cex="http://schemas.microsoft.com/office/word/2018/wordml/cex" xmlns:w16cid="http://schemas.microsoft.com/office/word/2016/wordml/cid" xmlns:w16="http://schemas.microsoft.com/office/word/2018/wordml" xmlns:w16sdtdh="http://schemas.microsoft.com/office/word/2020/wordml/sdtdatahash" xmlns:w16se="http://schemas.microsoft.com/office/word/2015/wordml/symex" xmlns:wpg="http://schemas.microsoft.com/office/word/2010/wordprocessingGroup" xmlns:wpi="http://schemas.microsoft.com/office/word/2010/wordprocessingInk" xmlns:wne="http://schemas.microsoft.com/office/word/2006/wordml" xmlns:wps="http://schemas.microsoft.com/office/word/2010/wordprocessingShape" mc:Ignorable="w14 w15 w16se w16cid w16 w16cex w16sdtdh wp14">
+<w:ftr xmlns:wpc="http://schemas.microsoft.com/office/word/2010/wordprocessingCanvas" xmlns:cx="http://schemas.microsoft.com/office/drawing/2014/chartex" xmlns:cx1="http://schemas.microsoft.com/office/drawing/2015/9/8/chartex" xmlns:cx2="http://schemas.microsoft.com/office/drawing/2015/10/21/chartex" xmlns:cx3="http://schemas.microsoft.com/office/drawing/2016/5/9/chartex" xmlns:cx4="http://schemas.microsoft.com/office/drawing/2016/5/10/chartex" xmlns:cx5="http://schemas.microsoft.com/office/drawing/2016/5/11/chartex" xmlns:cx6="http://schemas.microsoft.com/office/drawing/2016/5/12/chartex" xmlns:cx7="http://schemas.microsoft.com/office/drawing/2016/5/13/chartex" xmlns:cx8="http://schemas.microsoft.com/office/drawing/2016/5/14/chartex" xmlns:mc="http://schemas.openxmlformats.org/markup-compatibility/2006" xmlns:aink="http://schemas.microsoft.com/office/drawing/2016/ink" xmlns:am3d="http://schemas.microsoft.com/office/drawing/2017/model3d" xmlns:o="urn:schemas-microsoft-com:office:office" xmlns:oel="http://schemas.microsoft.com/office/2019/extlst" xmlns:r="http://schemas.openxmlformats.org/officeDocument/2006/relationships" xmlns:m="http://schemas.openxmlformats.org/officeDocument/2006/math" xmlns:v="urn:schemas-microsoft-com:vml" xmlns:wp14="http://schemas.microsoft.com/office/word/2010/wordprocessingDrawing" xmlns:wp="http://schemas.openxmlformats.org/drawingml/2006/wordprocessingDrawing" xmlns:w10="urn:schemas-microsoft-com:office:word" xmlns:w="http://schemas.openxmlformats.org/wordprocessingml/2006/main" xmlns:w14="http://schemas.microsoft.com/office/word/2010/wordml" xmlns:w15="http://schemas.microsoft.com/office/word/2012/wordml" xmlns:w16cex="http://schemas.microsoft.com/office/word/2018/wordml/cex" xmlns:w16cid="http://schemas.microsoft.com/office/word/2016/wordml/cid" xmlns:w16="http://schemas.microsoft.com/office/word/2018/wordml" xmlns:w16du="http://schemas.microsoft.com/office/word/2023/wordml/word16du" xmlns:w16sdtdh="http://schemas.microsoft.com/office/word/2020/wordml/sdtdatahash" xmlns:w16se="http://schemas.microsoft.com/office/word/2015/wordml/symex" xmlns:wpg="http://schemas.microsoft.com/office/word/2010/wordprocessingGroup" xmlns:wpi="http://schemas.microsoft.com/office/word/2010/wordprocessingInk" xmlns:wne="http://schemas.microsoft.com/office/word/2006/wordml" xmlns:wps="http://schemas.microsoft.com/office/word/2010/wordprocessingShape" mc:Ignorable="w14 w15 w16se w16cid w16 w16cex w16sdtdh w16du wp14">
   <w:p>
     <w:pPr>
       <w:pStyle w:val="Footer"/>
@@ -1553,7 +1144,7 @@
 </file>
 
 <file path=word/footnotes.xml><?xml version="1.0" encoding="utf-8"?>
-<w:footnotes xmlns:wpc="http://schemas.microsoft.com/office/word/2010/wordprocessingCanvas" xmlns:cx="http://schemas.microsoft.com/office/drawing/2014/chartex" xmlns:cx1="http://schemas.microsoft.com/office/drawing/2015/9/8/chartex" xmlns:cx2="http://schemas.microsoft.com/office/drawing/2015/10/21/chartex" xmlns:cx3="http://schemas.microsoft.com/office/drawing/2016/5/9/chartex" xmlns:cx4="http://schemas.microsoft.com/office/drawing/2016/5/10/chartex" xmlns:cx5="http://schemas.microsoft.com/office/drawing/2016/5/11/chartex" xmlns:cx6="http://schemas.microsoft.com/office/drawing/2016/5/12/chartex" xmlns:cx7="http://schemas.microsoft.com/office/drawing/2016/5/13/chartex" xmlns:cx8="http://schemas.microsoft.com/office/drawing/2016/5/14/chartex" xmlns:mc="http://schemas.openxmlformats.org/markup-compatibility/2006" xmlns:aink="http://schemas.microsoft.com/office/drawing/2016/ink" xmlns:am3d="http://schemas.microsoft.com/office/drawing/2017/model3d" xmlns:o="urn:schemas-microsoft-com:office:office" xmlns:oel="http://schemas.microsoft.com/office/2019/extlst" xmlns:r="http://schemas.openxmlformats.org/officeDocument/2006/relationships" xmlns:m="http://schemas.openxmlformats.org/officeDocument/2006/math" xmlns:v="urn:schemas-microsoft-com:vml" xmlns:wp14="http://schemas.microsoft.com/office/word/2010/wordprocessingDrawing" xmlns:wp="http://schemas.openxmlformats.org/drawingml/2006/wordprocessingDrawing" xmlns:w10="urn:schemas-microsoft-com:office:word" xmlns:w="http://schemas.openxmlformats.org/wordprocessingml/2006/main" xmlns:w14="http://schemas.microsoft.com/office/word/2010/wordml" xmlns:w15="http://schemas.microsoft.com/office/word/2012/wordml" xmlns:w16cex="http://schemas.microsoft.com/office/word/2018/wordml/cex" xmlns:w16cid="http://schemas.microsoft.com/office/word/2016/wordml/cid" xmlns:w16="http://schemas.microsoft.com/office/word/2018/wordml" xmlns:w16sdtdh="http://schemas.microsoft.com/office/word/2020/wordml/sdtdatahash" xmlns:w16se="http://schemas.microsoft.com/office/word/2015/wordml/symex" xmlns:wpg="http://schemas.microsoft.com/office/word/2010/wordprocessingGroup" xmlns:wpi="http://schemas.microsoft.com/office/word/2010/wordprocessingInk" xmlns:wne="http://schemas.microsoft.com/office/word/2006/wordml" xmlns:wps="http://schemas.microsoft.com/office/word/2010/wordprocessingShape" mc:Ignorable="w14 w15 w16se w16cid w16 w16cex w16sdtdh wp14">
+<w:footnotes xmlns:wpc="http://schemas.microsoft.com/office/word/2010/wordprocessingCanvas" xmlns:cx="http://schemas.microsoft.com/office/drawing/2014/chartex" xmlns:cx1="http://schemas.microsoft.com/office/drawing/2015/9/8/chartex" xmlns:cx2="http://schemas.microsoft.com/office/drawing/2015/10/21/chartex" xmlns:cx3="http://schemas.microsoft.com/office/drawing/2016/5/9/chartex" xmlns:cx4="http://schemas.microsoft.com/office/drawing/2016/5/10/chartex" xmlns:cx5="http://schemas.microsoft.com/office/drawing/2016/5/11/chartex" xmlns:cx6="http://schemas.microsoft.com/office/drawing/2016/5/12/chartex" xmlns:cx7="http://schemas.microsoft.com/office/drawing/2016/5/13/chartex" xmlns:cx8="http://schemas.microsoft.com/office/drawing/2016/5/14/chartex" xmlns:mc="http://schemas.openxmlformats.org/markup-compatibility/2006" xmlns:aink="http://schemas.microsoft.com/office/drawing/2016/ink" xmlns:am3d="http://schemas.microsoft.com/office/drawing/2017/model3d" xmlns:o="urn:schemas-microsoft-com:office:office" xmlns:oel="http://schemas.microsoft.com/office/2019/extlst" xmlns:r="http://schemas.openxmlformats.org/officeDocument/2006/relationships" xmlns:m="http://schemas.openxmlformats.org/officeDocument/2006/math" xmlns:v="urn:schemas-microsoft-com:vml" xmlns:wp14="http://schemas.microsoft.com/office/word/2010/wordprocessingDrawing" xmlns:wp="http://schemas.openxmlformats.org/drawingml/2006/wordprocessingDrawing" xmlns:w10="urn:schemas-microsoft-com:office:word" xmlns:w="http://schemas.openxmlformats.org/wordprocessingml/2006/main" xmlns:w14="http://schemas.microsoft.com/office/word/2010/wordml" xmlns:w15="http://schemas.microsoft.com/office/word/2012/wordml" xmlns:w16cex="http://schemas.microsoft.com/office/word/2018/wordml/cex" xmlns:w16cid="http://schemas.microsoft.com/office/word/2016/wordml/cid" xmlns:w16="http://schemas.microsoft.com/office/word/2018/wordml" xmlns:w16du="http://schemas.microsoft.com/office/word/2023/wordml/word16du" xmlns:w16sdtdh="http://schemas.microsoft.com/office/word/2020/wordml/sdtdatahash" xmlns:w16se="http://schemas.microsoft.com/office/word/2015/wordml/symex" xmlns:wpg="http://schemas.microsoft.com/office/word/2010/wordprocessingGroup" xmlns:wpi="http://schemas.microsoft.com/office/word/2010/wordprocessingInk" xmlns:wne="http://schemas.microsoft.com/office/word/2006/wordml" xmlns:wps="http://schemas.microsoft.com/office/word/2010/wordprocessingShape" mc:Ignorable="w14 w15 w16se w16cid w16 w16cex w16sdtdh w16du wp14">
   <w:footnote w:type="separator" w:id="-1">
     <w:p>
       <w:pPr>
@@ -1578,7 +1169,7 @@
 </file>
 
 <file path=word/header1.xml><?xml version="1.0" encoding="utf-8"?>
-<w:hdr xmlns:wpc="http://schemas.microsoft.com/office/word/2010/wordprocessingCanvas" xmlns:cx="http://schemas.microsoft.com/office/drawing/2014/chartex" xmlns:cx1="http://schemas.microsoft.com/office/drawing/2015/9/8/chartex" xmlns:cx2="http://schemas.microsoft.com/office/drawing/2015/10/21/chartex" xmlns:cx3="http://schemas.microsoft.com/office/drawing/2016/5/9/chartex" xmlns:cx4="http://schemas.microsoft.com/office/drawing/2016/5/10/chartex" xmlns:cx5="http://schemas.microsoft.com/office/drawing/2016/5/11/chartex" xmlns:cx6="http://schemas.microsoft.com/office/drawing/2016/5/12/chartex" xmlns:cx7="http://schemas.microsoft.com/office/drawing/2016/5/13/chartex" xmlns:cx8="http://schemas.microsoft.com/office/drawing/2016/5/14/chartex" xmlns:mc="http://schemas.openxmlformats.org/markup-compatibility/2006" xmlns:aink="http://schemas.microsoft.com/office/drawing/2016/ink" xmlns:am3d="http://schemas.microsoft.com/office/drawing/2017/model3d" xmlns:o="urn:schemas-microsoft-com:office:office" xmlns:oel="http://schemas.microsoft.com/office/2019/extlst" xmlns:r="http://schemas.openxmlformats.org/officeDocument/2006/relationships" xmlns:m="http://schemas.openxmlformats.org/officeDocument/2006/math" xmlns:v="urn:schemas-microsoft-com:vml" xmlns:wp14="http://schemas.microsoft.com/office/word/2010/wordprocessingDrawing" xmlns:wp="http://schemas.openxmlformats.org/drawingml/2006/wordprocessingDrawing" xmlns:w10="urn:schemas-microsoft-com:office:word" xmlns:w="http://schemas.openxmlformats.org/wordprocessingml/2006/main" xmlns:w14="http://schemas.microsoft.com/office/word/2010/wordml" xmlns:w15="http://schemas.microsoft.com/office/word/2012/wordml" xmlns:w16cex="http://schemas.microsoft.com/office/word/2018/wordml/cex" xmlns:w16cid="http://schemas.microsoft.com/office/word/2016/wordml/cid" xmlns:w16="http://schemas.microsoft.com/office/word/2018/wordml" xmlns:w16sdtdh="http://schemas.microsoft.com/office/word/2020/wordml/sdtdatahash" xmlns:w16se="http://schemas.microsoft.com/office/word/2015/wordml/symex" xmlns:wpg="http://schemas.microsoft.com/office/word/2010/wordprocessingGroup" xmlns:wpi="http://schemas.microsoft.com/office/word/2010/wordprocessingInk" xmlns:wne="http://schemas.microsoft.com/office/word/2006/wordml" xmlns:wps="http://schemas.microsoft.com/office/word/2010/wordprocessingShape" mc:Ignorable="w14 w15 w16se w16cid w16 w16cex w16sdtdh wp14">
+<w:hdr xmlns:wpc="http://schemas.microsoft.com/office/word/2010/wordprocessingCanvas" xmlns:cx="http://schemas.microsoft.com/office/drawing/2014/chartex" xmlns:cx1="http://schemas.microsoft.com/office/drawing/2015/9/8/chartex" xmlns:cx2="http://schemas.microsoft.com/office/drawing/2015/10/21/chartex" xmlns:cx3="http://schemas.microsoft.com/office/drawing/2016/5/9/chartex" xmlns:cx4="http://schemas.microsoft.com/office/drawing/2016/5/10/chartex" xmlns:cx5="http://schemas.microsoft.com/office/drawing/2016/5/11/chartex" xmlns:cx6="http://schemas.microsoft.com/office/drawing/2016/5/12/chartex" xmlns:cx7="http://schemas.microsoft.com/office/drawing/2016/5/13/chartex" xmlns:cx8="http://schemas.microsoft.com/office/drawing/2016/5/14/chartex" xmlns:mc="http://schemas.openxmlformats.org/markup-compatibility/2006" xmlns:aink="http://schemas.microsoft.com/office/drawing/2016/ink" xmlns:am3d="http://schemas.microsoft.com/office/drawing/2017/model3d" xmlns:o="urn:schemas-microsoft-com:office:office" xmlns:oel="http://schemas.microsoft.com/office/2019/extlst" xmlns:r="http://schemas.openxmlformats.org/officeDocument/2006/relationships" xmlns:m="http://schemas.openxmlformats.org/officeDocument/2006/math" xmlns:v="urn:schemas-microsoft-com:vml" xmlns:wp14="http://schemas.microsoft.com/office/word/2010/wordprocessingDrawing" xmlns:wp="http://schemas.openxmlformats.org/drawingml/2006/wordprocessingDrawing" xmlns:w10="urn:schemas-microsoft-com:office:word" xmlns:w="http://schemas.openxmlformats.org/wordprocessingml/2006/main" xmlns:w14="http://schemas.microsoft.com/office/word/2010/wordml" xmlns:w15="http://schemas.microsoft.com/office/word/2012/wordml" xmlns:w16cex="http://schemas.microsoft.com/office/word/2018/wordml/cex" xmlns:w16cid="http://schemas.microsoft.com/office/word/2016/wordml/cid" xmlns:w16="http://schemas.microsoft.com/office/word/2018/wordml" xmlns:w16du="http://schemas.microsoft.com/office/word/2023/wordml/word16du" xmlns:w16sdtdh="http://schemas.microsoft.com/office/word/2020/wordml/sdtdatahash" xmlns:w16se="http://schemas.microsoft.com/office/word/2015/wordml/symex" xmlns:wpg="http://schemas.microsoft.com/office/word/2010/wordprocessingGroup" xmlns:wpi="http://schemas.microsoft.com/office/word/2010/wordprocessingInk" xmlns:wne="http://schemas.microsoft.com/office/word/2006/wordml" xmlns:wps="http://schemas.microsoft.com/office/word/2010/wordprocessingShape" mc:Ignorable="w14 w15 w16se w16cid w16 w16cex w16sdtdh w16du wp14">
   <w:p>
     <w:pPr>
       <w:pStyle w:val="Header"/>
@@ -1588,7 +1179,7 @@
 </file>
 
 <file path=word/header2.xml><?xml version="1.0" encoding="utf-8"?>
-<w:hdr xmlns:wpc="http://schemas.microsoft.com/office/word/2010/wordprocessingCanvas" xmlns:cx="http://schemas.microsoft.com/office/drawing/2014/chartex" xmlns:cx1="http://schemas.microsoft.com/office/drawing/2015/9/8/chartex" xmlns:cx2="http://schemas.microsoft.com/office/drawing/2015/10/21/chartex" xmlns:cx3="http://schemas.microsoft.com/office/drawing/2016/5/9/chartex" xmlns:cx4="http://schemas.microsoft.com/office/drawing/2016/5/10/chartex" xmlns:cx5="http://schemas.microsoft.com/office/drawing/2016/5/11/chartex" xmlns:cx6="http://schemas.microsoft.com/office/drawing/2016/5/12/chartex" xmlns:cx7="http://schemas.microsoft.com/office/drawing/2016/5/13/chartex" xmlns:cx8="http://schemas.microsoft.com/office/drawing/2016/5/14/chartex" xmlns:mc="http://schemas.openxmlformats.org/markup-compatibility/2006" xmlns:aink="http://schemas.microsoft.com/office/drawing/2016/ink" xmlns:am3d="http://schemas.microsoft.com/office/drawing/2017/model3d" xmlns:o="urn:schemas-microsoft-com:office:office" xmlns:oel="http://schemas.microsoft.com/office/2019/extlst" xmlns:r="http://schemas.openxmlformats.org/officeDocument/2006/relationships" xmlns:m="http://schemas.openxmlformats.org/officeDocument/2006/math" xmlns:v="urn:schemas-microsoft-com:vml" xmlns:wp14="http://schemas.microsoft.com/office/word/2010/wordprocessingDrawing" xmlns:wp="http://schemas.openxmlformats.org/drawingml/2006/wordprocessingDrawing" xmlns:w10="urn:schemas-microsoft-com:office:word" xmlns:w="http://schemas.openxmlformats.org/wordprocessingml/2006/main" xmlns:w14="http://schemas.microsoft.com/office/word/2010/wordml" xmlns:w15="http://schemas.microsoft.com/office/word/2012/wordml" xmlns:w16cex="http://schemas.microsoft.com/office/word/2018/wordml/cex" xmlns:w16cid="http://schemas.microsoft.com/office/word/2016/wordml/cid" xmlns:w16="http://schemas.microsoft.com/office/word/2018/wordml" xmlns:w16sdtdh="http://schemas.microsoft.com/office/word/2020/wordml/sdtdatahash" xmlns:w16se="http://schemas.microsoft.com/office/word/2015/wordml/symex" xmlns:wpg="http://schemas.microsoft.com/office/word/2010/wordprocessingGroup" xmlns:wpi="http://schemas.microsoft.com/office/word/2010/wordprocessingInk" xmlns:wne="http://schemas.microsoft.com/office/word/2006/wordml" xmlns:wps="http://schemas.microsoft.com/office/word/2010/wordprocessingShape" mc:Ignorable="w14 w15 w16se w16cid w16 w16cex w16sdtdh wp14">
+<w:hdr xmlns:wpc="http://schemas.microsoft.com/office/word/2010/wordprocessingCanvas" xmlns:cx="http://schemas.microsoft.com/office/drawing/2014/chartex" xmlns:cx1="http://schemas.microsoft.com/office/drawing/2015/9/8/chartex" xmlns:cx2="http://schemas.microsoft.com/office/drawing/2015/10/21/chartex" xmlns:cx3="http://schemas.microsoft.com/office/drawing/2016/5/9/chartex" xmlns:cx4="http://schemas.microsoft.com/office/drawing/2016/5/10/chartex" xmlns:cx5="http://schemas.microsoft.com/office/drawing/2016/5/11/chartex" xmlns:cx6="http://schemas.microsoft.com/office/drawing/2016/5/12/chartex" xmlns:cx7="http://schemas.microsoft.com/office/drawing/2016/5/13/chartex" xmlns:cx8="http://schemas.microsoft.com/office/drawing/2016/5/14/chartex" xmlns:mc="http://schemas.openxmlformats.org/markup-compatibility/2006" xmlns:aink="http://schemas.microsoft.com/office/drawing/2016/ink" xmlns:am3d="http://schemas.microsoft.com/office/drawing/2017/model3d" xmlns:o="urn:schemas-microsoft-com:office:office" xmlns:oel="http://schemas.microsoft.com/office/2019/extlst" xmlns:r="http://schemas.openxmlformats.org/officeDocument/2006/relationships" xmlns:m="http://schemas.openxmlformats.org/officeDocument/2006/math" xmlns:v="urn:schemas-microsoft-com:vml" xmlns:wp14="http://schemas.microsoft.com/office/word/2010/wordprocessingDrawing" xmlns:wp="http://schemas.openxmlformats.org/drawingml/2006/wordprocessingDrawing" xmlns:w10="urn:schemas-microsoft-com:office:word" xmlns:w="http://schemas.openxmlformats.org/wordprocessingml/2006/main" xmlns:w14="http://schemas.microsoft.com/office/word/2010/wordml" xmlns:w15="http://schemas.microsoft.com/office/word/2012/wordml" xmlns:w16cex="http://schemas.microsoft.com/office/word/2018/wordml/cex" xmlns:w16cid="http://schemas.microsoft.com/office/word/2016/wordml/cid" xmlns:w16="http://schemas.microsoft.com/office/word/2018/wordml" xmlns:w16du="http://schemas.microsoft.com/office/word/2023/wordml/word16du" xmlns:w16sdtdh="http://schemas.microsoft.com/office/word/2020/wordml/sdtdatahash" xmlns:w16se="http://schemas.microsoft.com/office/word/2015/wordml/symex" xmlns:wpg="http://schemas.microsoft.com/office/word/2010/wordprocessingGroup" xmlns:wpi="http://schemas.microsoft.com/office/word/2010/wordprocessingInk" xmlns:wne="http://schemas.microsoft.com/office/word/2006/wordml" xmlns:wps="http://schemas.microsoft.com/office/word/2010/wordprocessingShape" mc:Ignorable="w14 w15 w16se w16cid w16 w16cex w16sdtdh w16du wp14">
   <w:p>
     <w:pPr>
       <w:pStyle w:val="Header"/>
@@ -1598,7 +1189,7 @@
 </file>
 
 <file path=word/header3.xml><?xml version="1.0" encoding="utf-8"?>
-<w:hdr xmlns:wpc="http://schemas.microsoft.com/office/word/2010/wordprocessingCanvas" xmlns:cx="http://schemas.microsoft.com/office/drawing/2014/chartex" xmlns:cx1="http://schemas.microsoft.com/office/drawing/2015/9/8/chartex" xmlns:cx2="http://schemas.microsoft.com/office/drawing/2015/10/21/chartex" xmlns:cx3="http://schemas.microsoft.com/office/drawing/2016/5/9/chartex" xmlns:cx4="http://schemas.microsoft.com/office/drawing/2016/5/10/chartex" xmlns:cx5="http://schemas.microsoft.com/office/drawing/2016/5/11/chartex" xmlns:cx6="http://schemas.microsoft.com/office/drawing/2016/5/12/chartex" xmlns:cx7="http://schemas.microsoft.com/office/drawing/2016/5/13/chartex" xmlns:cx8="http://schemas.microsoft.com/office/drawing/2016/5/14/chartex" xmlns:mc="http://schemas.openxmlformats.org/markup-compatibility/2006" xmlns:aink="http://schemas.microsoft.com/office/drawing/2016/ink" xmlns:am3d="http://schemas.microsoft.com/office/drawing/2017/model3d" xmlns:o="urn:schemas-microsoft-com:office:office" xmlns:oel="http://schemas.microsoft.com/office/2019/extlst" xmlns:r="http://schemas.openxmlformats.org/officeDocument/2006/relationships" xmlns:m="http://schemas.openxmlformats.org/officeDocument/2006/math" xmlns:v="urn:schemas-microsoft-com:vml" xmlns:wp14="http://schemas.microsoft.com/office/word/2010/wordprocessingDrawing" xmlns:wp="http://schemas.openxmlformats.org/drawingml/2006/wordprocessingDrawing" xmlns:w10="urn:schemas-microsoft-com:office:word" xmlns:w="http://schemas.openxmlformats.org/wordprocessingml/2006/main" xmlns:w14="http://schemas.microsoft.com/office/word/2010/wordml" xmlns:w15="http://schemas.microsoft.com/office/word/2012/wordml" xmlns:w16cex="http://schemas.microsoft.com/office/word/2018/wordml/cex" xmlns:w16cid="http://schemas.microsoft.com/office/word/2016/wordml/cid" xmlns:w16="http://schemas.microsoft.com/office/word/2018/wordml" xmlns:w16sdtdh="http://schemas.microsoft.com/office/word/2020/wordml/sdtdatahash" xmlns:w16se="http://schemas.microsoft.com/office/word/2015/wordml/symex" xmlns:wpg="http://schemas.microsoft.com/office/word/2010/wordprocessingGroup" xmlns:wpi="http://schemas.microsoft.com/office/word/2010/wordprocessingInk" xmlns:wne="http://schemas.microsoft.com/office/word/2006/wordml" xmlns:wps="http://schemas.microsoft.com/office/word/2010/wordprocessingShape" mc:Ignorable="w14 w15 w16se w16cid w16 w16cex w16sdtdh wp14">
+<w:hdr xmlns:wpc="http://schemas.microsoft.com/office/word/2010/wordprocessingCanvas" xmlns:cx="http://schemas.microsoft.com/office/drawing/2014/chartex" xmlns:cx1="http://schemas.microsoft.com/office/drawing/2015/9/8/chartex" xmlns:cx2="http://schemas.microsoft.com/office/drawing/2015/10/21/chartex" xmlns:cx3="http://schemas.microsoft.com/office/drawing/2016/5/9/chartex" xmlns:cx4="http://schemas.microsoft.com/office/drawing/2016/5/10/chartex" xmlns:cx5="http://schemas.microsoft.com/office/drawing/2016/5/11/chartex" xmlns:cx6="http://schemas.microsoft.com/office/drawing/2016/5/12/chartex" xmlns:cx7="http://schemas.microsoft.com/office/drawing/2016/5/13/chartex" xmlns:cx8="http://schemas.microsoft.com/office/drawing/2016/5/14/chartex" xmlns:mc="http://schemas.openxmlformats.org/markup-compatibility/2006" xmlns:aink="http://schemas.microsoft.com/office/drawing/2016/ink" xmlns:am3d="http://schemas.microsoft.com/office/drawing/2017/model3d" xmlns:o="urn:schemas-microsoft-com:office:office" xmlns:oel="http://schemas.microsoft.com/office/2019/extlst" xmlns:r="http://schemas.openxmlformats.org/officeDocument/2006/relationships" xmlns:m="http://schemas.openxmlformats.org/officeDocument/2006/math" xmlns:v="urn:schemas-microsoft-com:vml" xmlns:wp14="http://schemas.microsoft.com/office/word/2010/wordprocessingDrawing" xmlns:wp="http://schemas.openxmlformats.org/drawingml/2006/wordprocessingDrawing" xmlns:w10="urn:schemas-microsoft-com:office:word" xmlns:w="http://schemas.openxmlformats.org/wordprocessingml/2006/main" xmlns:w14="http://schemas.microsoft.com/office/word/2010/wordml" xmlns:w15="http://schemas.microsoft.com/office/word/2012/wordml" xmlns:w16cex="http://schemas.microsoft.com/office/word/2018/wordml/cex" xmlns:w16cid="http://schemas.microsoft.com/office/word/2016/wordml/cid" xmlns:w16="http://schemas.microsoft.com/office/word/2018/wordml" xmlns:w16du="http://schemas.microsoft.com/office/word/2023/wordml/word16du" xmlns:w16sdtdh="http://schemas.microsoft.com/office/word/2020/wordml/sdtdatahash" xmlns:w16se="http://schemas.microsoft.com/office/word/2015/wordml/symex" xmlns:wpg="http://schemas.microsoft.com/office/word/2010/wordprocessingGroup" xmlns:wpi="http://schemas.microsoft.com/office/word/2010/wordprocessingInk" xmlns:wne="http://schemas.microsoft.com/office/word/2006/wordml" xmlns:wps="http://schemas.microsoft.com/office/word/2010/wordprocessingShape" mc:Ignorable="w14 w15 w16se w16cid w16 w16cex w16sdtdh w16du wp14">
   <w:p>
     <w:pPr>
       <w:pStyle w:val="Header"/>
@@ -1608,7 +1199,7 @@
 </file>
 
 <file path=word/numbering.xml><?xml version="1.0" encoding="utf-8"?>
-<w:numbering xmlns:wpc="http://schemas.microsoft.com/office/word/2010/wordprocessingCanvas" xmlns:cx="http://schemas.microsoft.com/office/drawing/2014/chartex" xmlns:cx1="http://schemas.microsoft.com/office/drawing/2015/9/8/chartex" xmlns:cx2="http://schemas.microsoft.com/office/drawing/2015/10/21/chartex" xmlns:cx3="http://schemas.microsoft.com/office/drawing/2016/5/9/chartex" xmlns:cx4="http://schemas.microsoft.com/office/drawing/2016/5/10/chartex" xmlns:cx5="http://schemas.microsoft.com/office/drawing/2016/5/11/chartex" xmlns:cx6="http://schemas.microsoft.com/office/drawing/2016/5/12/chartex" xmlns:cx7="http://schemas.microsoft.com/office/drawing/2016/5/13/chartex" xmlns:cx8="http://schemas.microsoft.com/office/drawing/2016/5/14/chartex" xmlns:mc="http://schemas.openxmlformats.org/markup-compatibility/2006" xmlns:aink="http://schemas.microsoft.com/office/drawing/2016/ink" xmlns:am3d="http://schemas.microsoft.com/office/drawing/2017/model3d" xmlns:o="urn:schemas-microsoft-com:office:office" xmlns:oel="http://schemas.microsoft.com/office/2019/extlst" xmlns:r="http://schemas.openxmlformats.org/officeDocument/2006/relationships" xmlns:m="http://schemas.openxmlformats.org/officeDocument/2006/math" xmlns:v="urn:schemas-microsoft-com:vml" xmlns:wp14="http://schemas.microsoft.com/office/word/2010/wordprocessingDrawing" xmlns:wp="http://schemas.openxmlformats.org/drawingml/2006/wordprocessingDrawing" xmlns:w10="urn:schemas-microsoft-com:office:word" xmlns:w="http://schemas.openxmlformats.org/wordprocessingml/2006/main" xmlns:w14="http://schemas.microsoft.com/office/word/2010/wordml" xmlns:w15="http://schemas.microsoft.com/office/word/2012/wordml" xmlns:w16cex="http://schemas.microsoft.com/office/word/2018/wordml/cex" xmlns:w16cid="http://schemas.microsoft.com/office/word/2016/wordml/cid" xmlns:w16="http://schemas.microsoft.com/office/word/2018/wordml" xmlns:w16sdtdh="http://schemas.microsoft.com/office/word/2020/wordml/sdtdatahash" xmlns:w16se="http://schemas.microsoft.com/office/word/2015/wordml/symex" xmlns:wpg="http://schemas.microsoft.com/office/word/2010/wordprocessingGroup" xmlns:wpi="http://schemas.microsoft.com/office/word/2010/wordprocessingInk" xmlns:wne="http://schemas.microsoft.com/office/word/2006/wordml" xmlns:wps="http://schemas.microsoft.com/office/word/2010/wordprocessingShape" mc:Ignorable="w14 w15 w16se w16cid w16 w16cex w16sdtdh wp14">
+<w:numbering xmlns:wpc="http://schemas.microsoft.com/office/word/2010/wordprocessingCanvas" xmlns:cx="http://schemas.microsoft.com/office/drawing/2014/chartex" xmlns:cx1="http://schemas.microsoft.com/office/drawing/2015/9/8/chartex" xmlns:cx2="http://schemas.microsoft.com/office/drawing/2015/10/21/chartex" xmlns:cx3="http://schemas.microsoft.com/office/drawing/2016/5/9/chartex" xmlns:cx4="http://schemas.microsoft.com/office/drawing/2016/5/10/chartex" xmlns:cx5="http://schemas.microsoft.com/office/drawing/2016/5/11/chartex" xmlns:cx6="http://schemas.microsoft.com/office/drawing/2016/5/12/chartex" xmlns:cx7="http://schemas.microsoft.com/office/drawing/2016/5/13/chartex" xmlns:cx8="http://schemas.microsoft.com/office/drawing/2016/5/14/chartex" xmlns:mc="http://schemas.openxmlformats.org/markup-compatibility/2006" xmlns:aink="http://schemas.microsoft.com/office/drawing/2016/ink" xmlns:am3d="http://schemas.microsoft.com/office/drawing/2017/model3d" xmlns:o="urn:schemas-microsoft-com:office:office" xmlns:oel="http://schemas.microsoft.com/office/2019/extlst" xmlns:r="http://schemas.openxmlformats.org/officeDocument/2006/relationships" xmlns:m="http://schemas.openxmlformats.org/officeDocument/2006/math" xmlns:v="urn:schemas-microsoft-com:vml" xmlns:wp14="http://schemas.microsoft.com/office/word/2010/wordprocessingDrawing" xmlns:wp="http://schemas.openxmlformats.org/drawingml/2006/wordprocessingDrawing" xmlns:w10="urn:schemas-microsoft-com:office:word" xmlns:w="http://schemas.openxmlformats.org/wordprocessingml/2006/main" xmlns:w14="http://schemas.microsoft.com/office/word/2010/wordml" xmlns:w15="http://schemas.microsoft.com/office/word/2012/wordml" xmlns:w16cex="http://schemas.microsoft.com/office/word/2018/wordml/cex" xmlns:w16cid="http://schemas.microsoft.com/office/word/2016/wordml/cid" xmlns:w16="http://schemas.microsoft.com/office/word/2018/wordml" xmlns:w16du="http://schemas.microsoft.com/office/word/2023/wordml/word16du" xmlns:w16sdtdh="http://schemas.microsoft.com/office/word/2020/wordml/sdtdatahash" xmlns:w16se="http://schemas.microsoft.com/office/word/2015/wordml/symex" xmlns:wpg="http://schemas.microsoft.com/office/word/2010/wordprocessingGroup" xmlns:wpi="http://schemas.microsoft.com/office/word/2010/wordprocessingInk" xmlns:wne="http://schemas.microsoft.com/office/word/2006/wordml" xmlns:wps="http://schemas.microsoft.com/office/word/2010/wordprocessingShape" mc:Ignorable="w14 w15 w16se w16cid w16 w16cex w16sdtdh w16du wp14">
   <w:abstractNum w:abstractNumId="0" w15:restartNumberingAfterBreak="0">
     <w:nsid w:val="FFFFFF7C"/>
     <w:multiLevelType w:val="singleLevel"/>
@@ -1795,7 +1386,7 @@
         <w:rFonts w:ascii="Calibri" w:eastAsiaTheme="minorEastAsia" w:hAnsi="Calibri" w:cs="Calibri" w:hint="default"/>
       </w:rPr>
     </w:lvl>
-    <w:lvl w:ilvl="1" w:tplc="04160003" w:tentative="1">
+    <w:lvl w:ilvl="1" w:tplc="04160003">
       <w:start w:val="1"/>
       <w:numFmt w:val="bullet"/>
       <w:lvlText w:val="o"/>
@@ -2157,7 +1748,7 @@
 </file>
 
 <file path=word/styles.xml><?xml version="1.0" encoding="utf-8"?>
-<w:styles xmlns:mc="http://schemas.openxmlformats.org/markup-compatibility/2006" xmlns:r="http://schemas.openxmlformats.org/officeDocument/2006/relationships" xmlns:w="http://schemas.openxmlformats.org/wordprocessingml/2006/main" xmlns:w14="http://schemas.microsoft.com/office/word/2010/wordml" xmlns:w15="http://schemas.microsoft.com/office/word/2012/wordml" xmlns:w16cex="http://schemas.microsoft.com/office/word/2018/wordml/cex" xmlns:w16cid="http://schemas.microsoft.com/office/word/2016/wordml/cid" xmlns:w16="http://schemas.microsoft.com/office/word/2018/wordml" xmlns:w16sdtdh="http://schemas.microsoft.com/office/word/2020/wordml/sdtdatahash" xmlns:w16se="http://schemas.microsoft.com/office/word/2015/wordml/symex" mc:Ignorable="w14 w15 w16se w16cid w16 w16cex w16sdtdh">
+<w:styles xmlns:mc="http://schemas.openxmlformats.org/markup-compatibility/2006" xmlns:r="http://schemas.openxmlformats.org/officeDocument/2006/relationships" xmlns:w="http://schemas.openxmlformats.org/wordprocessingml/2006/main" xmlns:w14="http://schemas.microsoft.com/office/word/2010/wordml" xmlns:w15="http://schemas.microsoft.com/office/word/2012/wordml" xmlns:w16cex="http://schemas.microsoft.com/office/word/2018/wordml/cex" xmlns:w16cid="http://schemas.microsoft.com/office/word/2016/wordml/cid" xmlns:w16="http://schemas.microsoft.com/office/word/2018/wordml" xmlns:w16du="http://schemas.microsoft.com/office/word/2023/wordml/word16du" xmlns:w16sdtdh="http://schemas.microsoft.com/office/word/2020/wordml/sdtdatahash" xmlns:w16se="http://schemas.microsoft.com/office/word/2015/wordml/symex" mc:Ignorable="w14 w15 w16se w16cid w16 w16cex w16sdtdh w16du">
   <w:docDefaults>
     <w:rPrDefault>
       <w:rPr>

</xml_diff>